<commit_message>
Login eta Regis done
</commit_message>
<xml_diff>
--- a/dokumentazioa/garapen_inguruneak/ErabileraKasuak.docx
+++ b/dokumentazioa/garapen_inguruneak/ErabileraKasuak.docx
@@ -18,6 +18,2552 @@
         </w:rPr>
         <w:t xml:space="preserve">ERABILERA KASUA: </w:t>
       </w:r>
+      <w:proofErr w:type="spellStart"/>
+      <w:r>
+        <w:rPr>
+          <w:b/>
+          <w:sz w:val="32"/>
+          <w:szCs w:val="32"/>
+        </w:rPr>
+        <w:t>Login</w:t>
+      </w:r>
+      <w:proofErr w:type="spellEnd"/>
+    </w:p>
+    <w:p>
+      <w:pPr>
+        <w:rPr>
+          <w:b/>
+          <w:sz w:val="32"/>
+          <w:szCs w:val="32"/>
+        </w:rPr>
+      </w:pPr>
+    </w:p>
+    <w:tbl>
+      <w:tblPr>
+        <w:tblW w:w="9116" w:type="dxa"/>
+        <w:tblInd w:w="-15" w:type="dxa"/>
+        <w:tblLayout w:type="fixed"/>
+        <w:tblCellMar>
+          <w:left w:w="70" w:type="dxa"/>
+          <w:right w:w="70" w:type="dxa"/>
+        </w:tblCellMar>
+        <w:tblLook w:val="0000" w:firstRow="0" w:lastRow="0" w:firstColumn="0" w:lastColumn="0" w:noHBand="0" w:noVBand="0"/>
+      </w:tblPr>
+      <w:tblGrid>
+        <w:gridCol w:w="1998"/>
+        <w:gridCol w:w="1064"/>
+        <w:gridCol w:w="45"/>
+        <w:gridCol w:w="6009"/>
+      </w:tblGrid>
+      <w:tr>
+        <w:trPr>
+          <w:trHeight w:val="227"/>
+        </w:trPr>
+        <w:tc>
+          <w:tcPr>
+            <w:tcW w:w="1998" w:type="dxa"/>
+            <w:tcBorders>
+              <w:top w:val="single" w:sz="8" w:space="0" w:color="000000"/>
+              <w:left w:val="single" w:sz="8" w:space="0" w:color="000000"/>
+              <w:bottom w:val="single" w:sz="8" w:space="0" w:color="000000"/>
+            </w:tcBorders>
+          </w:tcPr>
+          <w:p>
+            <w:pPr>
+              <w:snapToGrid w:val="0"/>
+              <w:rPr>
+                <w:b/>
+                <w:sz w:val="24"/>
+              </w:rPr>
+            </w:pPr>
+            <w:proofErr w:type="spellStart"/>
+            <w:r>
+              <w:rPr>
+                <w:b/>
+                <w:sz w:val="24"/>
+              </w:rPr>
+              <w:t>Izena</w:t>
+            </w:r>
+            <w:proofErr w:type="spellEnd"/>
+          </w:p>
+        </w:tc>
+        <w:tc>
+          <w:tcPr>
+            <w:tcW w:w="7118" w:type="dxa"/>
+            <w:gridSpan w:val="3"/>
+            <w:tcBorders>
+              <w:top w:val="single" w:sz="8" w:space="0" w:color="000000"/>
+              <w:left w:val="single" w:sz="4" w:space="0" w:color="000000"/>
+              <w:bottom w:val="single" w:sz="8" w:space="0" w:color="000000"/>
+              <w:right w:val="single" w:sz="8" w:space="0" w:color="000000"/>
+            </w:tcBorders>
+          </w:tcPr>
+          <w:p>
+            <w:pPr>
+              <w:rPr>
+                <w:b/>
+              </w:rPr>
+            </w:pPr>
+            <w:proofErr w:type="spellStart"/>
+            <w:r>
+              <w:rPr>
+                <w:b/>
+              </w:rPr>
+              <w:t>Login</w:t>
+            </w:r>
+            <w:proofErr w:type="spellEnd"/>
+          </w:p>
+        </w:tc>
+      </w:tr>
+      <w:tr>
+        <w:trPr>
+          <w:trHeight w:val="230"/>
+        </w:trPr>
+        <w:tc>
+          <w:tcPr>
+            <w:tcW w:w="1998" w:type="dxa"/>
+            <w:tcBorders>
+              <w:left w:val="single" w:sz="8" w:space="0" w:color="000000"/>
+              <w:bottom w:val="single" w:sz="4" w:space="0" w:color="000000"/>
+            </w:tcBorders>
+          </w:tcPr>
+          <w:p>
+            <w:pPr>
+              <w:snapToGrid w:val="0"/>
+              <w:rPr>
+                <w:b/>
+                <w:sz w:val="24"/>
+              </w:rPr>
+            </w:pPr>
+            <w:proofErr w:type="spellStart"/>
+            <w:r>
+              <w:rPr>
+                <w:b/>
+                <w:sz w:val="24"/>
+              </w:rPr>
+              <w:t>Deskribapena</w:t>
+            </w:r>
+            <w:proofErr w:type="spellEnd"/>
+          </w:p>
+        </w:tc>
+        <w:tc>
+          <w:tcPr>
+            <w:tcW w:w="7118" w:type="dxa"/>
+            <w:gridSpan w:val="3"/>
+            <w:tcBorders>
+              <w:left w:val="single" w:sz="4" w:space="0" w:color="000000"/>
+              <w:bottom w:val="single" w:sz="4" w:space="0" w:color="000000"/>
+              <w:right w:val="single" w:sz="8" w:space="0" w:color="000000"/>
+            </w:tcBorders>
+          </w:tcPr>
+          <w:p>
+            <w:pPr>
+              <w:snapToGrid w:val="0"/>
+            </w:pPr>
+            <w:proofErr w:type="spellStart"/>
+            <w:r>
+              <w:t>Langile</w:t>
+            </w:r>
+            <w:proofErr w:type="spellEnd"/>
+            <w:r>
+              <w:t xml:space="preserve"> baten </w:t>
+            </w:r>
+            <w:proofErr w:type="spellStart"/>
+            <w:r>
+              <w:t>login</w:t>
+            </w:r>
+            <w:proofErr w:type="spellEnd"/>
+            <w:r>
+              <w:t>-a</w:t>
+            </w:r>
+          </w:p>
+        </w:tc>
+      </w:tr>
+      <w:tr>
+        <w:trPr>
+          <w:trHeight w:val="180"/>
+        </w:trPr>
+        <w:tc>
+          <w:tcPr>
+            <w:tcW w:w="1998" w:type="dxa"/>
+            <w:tcBorders>
+              <w:left w:val="single" w:sz="8" w:space="0" w:color="000000"/>
+              <w:bottom w:val="single" w:sz="4" w:space="0" w:color="000000"/>
+            </w:tcBorders>
+          </w:tcPr>
+          <w:p>
+            <w:pPr>
+              <w:snapToGrid w:val="0"/>
+              <w:rPr>
+                <w:b/>
+                <w:sz w:val="24"/>
+              </w:rPr>
+            </w:pPr>
+            <w:proofErr w:type="spellStart"/>
+            <w:r>
+              <w:rPr>
+                <w:b/>
+                <w:sz w:val="24"/>
+              </w:rPr>
+              <w:t>Aktoreak</w:t>
+            </w:r>
+            <w:proofErr w:type="spellEnd"/>
+          </w:p>
+        </w:tc>
+        <w:tc>
+          <w:tcPr>
+            <w:tcW w:w="7118" w:type="dxa"/>
+            <w:gridSpan w:val="3"/>
+            <w:tcBorders>
+              <w:left w:val="single" w:sz="4" w:space="0" w:color="000000"/>
+              <w:bottom w:val="single" w:sz="4" w:space="0" w:color="000000"/>
+              <w:right w:val="single" w:sz="8" w:space="0" w:color="000000"/>
+            </w:tcBorders>
+          </w:tcPr>
+          <w:p>
+            <w:pPr>
+              <w:snapToGrid w:val="0"/>
+            </w:pPr>
+            <w:proofErr w:type="spellStart"/>
+            <w:r>
+              <w:t>Zinema</w:t>
+            </w:r>
+            <w:proofErr w:type="spellEnd"/>
+            <w:r>
+              <w:t xml:space="preserve"> </w:t>
+            </w:r>
+            <w:proofErr w:type="spellStart"/>
+            <w:r>
+              <w:t>aretoko</w:t>
+            </w:r>
+            <w:proofErr w:type="spellEnd"/>
+            <w:r>
+              <w:t xml:space="preserve"> </w:t>
+            </w:r>
+            <w:proofErr w:type="spellStart"/>
+            <w:r>
+              <w:t>langilea</w:t>
+            </w:r>
+            <w:proofErr w:type="spellEnd"/>
+          </w:p>
+        </w:tc>
+      </w:tr>
+      <w:tr>
+        <w:trPr>
+          <w:trHeight w:val="256"/>
+        </w:trPr>
+        <w:tc>
+          <w:tcPr>
+            <w:tcW w:w="1998" w:type="dxa"/>
+            <w:tcBorders>
+              <w:top w:val="single" w:sz="4" w:space="0" w:color="000000"/>
+              <w:left w:val="single" w:sz="8" w:space="0" w:color="000000"/>
+              <w:bottom w:val="single" w:sz="4" w:space="0" w:color="000000"/>
+            </w:tcBorders>
+          </w:tcPr>
+          <w:p>
+            <w:pPr>
+              <w:snapToGrid w:val="0"/>
+              <w:rPr>
+                <w:b/>
+                <w:sz w:val="24"/>
+              </w:rPr>
+            </w:pPr>
+            <w:proofErr w:type="spellStart"/>
+            <w:r>
+              <w:rPr>
+                <w:b/>
+                <w:sz w:val="24"/>
+              </w:rPr>
+              <w:t>Aurrebaldintza</w:t>
+            </w:r>
+            <w:proofErr w:type="spellEnd"/>
+          </w:p>
+        </w:tc>
+        <w:tc>
+          <w:tcPr>
+            <w:tcW w:w="7118" w:type="dxa"/>
+            <w:gridSpan w:val="3"/>
+            <w:tcBorders>
+              <w:top w:val="single" w:sz="4" w:space="0" w:color="000000"/>
+              <w:left w:val="single" w:sz="4" w:space="0" w:color="000000"/>
+              <w:bottom w:val="single" w:sz="4" w:space="0" w:color="000000"/>
+              <w:right w:val="single" w:sz="8" w:space="0" w:color="000000"/>
+            </w:tcBorders>
+          </w:tcPr>
+          <w:p>
+            <w:pPr>
+              <w:snapToGrid w:val="0"/>
+            </w:pPr>
+            <w:proofErr w:type="spellStart"/>
+            <w:r>
+              <w:t>Erregistatuta</w:t>
+            </w:r>
+            <w:proofErr w:type="spellEnd"/>
+            <w:r>
+              <w:t xml:space="preserve"> </w:t>
+            </w:r>
+            <w:proofErr w:type="spellStart"/>
+            <w:r>
+              <w:t>dago</w:t>
+            </w:r>
+            <w:proofErr w:type="spellEnd"/>
+            <w:r>
+              <w:t xml:space="preserve"> </w:t>
+            </w:r>
+            <w:proofErr w:type="spellStart"/>
+            <w:r>
+              <w:t>baina</w:t>
+            </w:r>
+            <w:proofErr w:type="spellEnd"/>
+            <w:r>
+              <w:t xml:space="preserve"> </w:t>
+            </w:r>
+            <w:proofErr w:type="spellStart"/>
+            <w:r>
+              <w:t>ez</w:t>
+            </w:r>
+            <w:proofErr w:type="spellEnd"/>
+            <w:r>
+              <w:t xml:space="preserve"> </w:t>
+            </w:r>
+            <w:proofErr w:type="spellStart"/>
+            <w:r>
+              <w:t>logeatuta</w:t>
+            </w:r>
+            <w:proofErr w:type="spellEnd"/>
+          </w:p>
+        </w:tc>
+      </w:tr>
+      <w:tr>
+        <w:trPr>
+          <w:trHeight w:val="380"/>
+        </w:trPr>
+        <w:tc>
+          <w:tcPr>
+            <w:tcW w:w="1998" w:type="dxa"/>
+            <w:tcBorders>
+              <w:top w:val="single" w:sz="4" w:space="0" w:color="000000"/>
+              <w:left w:val="single" w:sz="8" w:space="0" w:color="000000"/>
+              <w:bottom w:val="single" w:sz="4" w:space="0" w:color="000000"/>
+            </w:tcBorders>
+          </w:tcPr>
+          <w:p>
+            <w:pPr>
+              <w:snapToGrid w:val="0"/>
+              <w:rPr>
+                <w:b/>
+                <w:sz w:val="24"/>
+              </w:rPr>
+            </w:pPr>
+            <w:proofErr w:type="spellStart"/>
+            <w:r>
+              <w:rPr>
+                <w:b/>
+                <w:sz w:val="24"/>
+              </w:rPr>
+              <w:t>Gertaera</w:t>
+            </w:r>
+            <w:proofErr w:type="spellEnd"/>
+            <w:r>
+              <w:rPr>
+                <w:b/>
+                <w:sz w:val="24"/>
+              </w:rPr>
+              <w:t xml:space="preserve"> </w:t>
+            </w:r>
+            <w:proofErr w:type="spellStart"/>
+            <w:r>
+              <w:rPr>
+                <w:b/>
+                <w:sz w:val="24"/>
+              </w:rPr>
+              <w:t>fluxu</w:t>
+            </w:r>
+            <w:proofErr w:type="spellEnd"/>
+            <w:r>
+              <w:rPr>
+                <w:b/>
+                <w:sz w:val="24"/>
+              </w:rPr>
+              <w:t xml:space="preserve"> </w:t>
+            </w:r>
+            <w:proofErr w:type="spellStart"/>
+            <w:r>
+              <w:rPr>
+                <w:b/>
+                <w:sz w:val="24"/>
+              </w:rPr>
+              <w:t>normala</w:t>
+            </w:r>
+            <w:proofErr w:type="spellEnd"/>
+          </w:p>
+        </w:tc>
+        <w:tc>
+          <w:tcPr>
+            <w:tcW w:w="1109" w:type="dxa"/>
+            <w:gridSpan w:val="2"/>
+            <w:tcBorders>
+              <w:top w:val="single" w:sz="4" w:space="0" w:color="000000"/>
+              <w:left w:val="single" w:sz="4" w:space="0" w:color="000000"/>
+              <w:bottom w:val="single" w:sz="4" w:space="0" w:color="000000"/>
+            </w:tcBorders>
+          </w:tcPr>
+          <w:p>
+            <w:pPr>
+              <w:snapToGrid w:val="0"/>
+              <w:jc w:val="center"/>
+              <w:rPr>
+                <w:b/>
+              </w:rPr>
+            </w:pPr>
+            <w:proofErr w:type="spellStart"/>
+            <w:r>
+              <w:rPr>
+                <w:b/>
+              </w:rPr>
+              <w:t>Urratsa</w:t>
+            </w:r>
+            <w:proofErr w:type="spellEnd"/>
+          </w:p>
+          <w:p>
+            <w:pPr>
+              <w:jc w:val="center"/>
+              <w:rPr>
+                <w:b/>
+              </w:rPr>
+            </w:pPr>
+          </w:p>
+        </w:tc>
+        <w:tc>
+          <w:tcPr>
+            <w:tcW w:w="6009" w:type="dxa"/>
+            <w:tcBorders>
+              <w:top w:val="single" w:sz="4" w:space="0" w:color="000000"/>
+              <w:left w:val="single" w:sz="4" w:space="0" w:color="000000"/>
+              <w:bottom w:val="single" w:sz="4" w:space="0" w:color="000000"/>
+              <w:right w:val="single" w:sz="8" w:space="0" w:color="000000"/>
+            </w:tcBorders>
+          </w:tcPr>
+          <w:p>
+            <w:pPr>
+              <w:snapToGrid w:val="0"/>
+              <w:rPr>
+                <w:b/>
+              </w:rPr>
+            </w:pPr>
+            <w:proofErr w:type="spellStart"/>
+            <w:r>
+              <w:rPr>
+                <w:b/>
+              </w:rPr>
+              <w:t>Ekintza</w:t>
+            </w:r>
+            <w:proofErr w:type="spellEnd"/>
+          </w:p>
+        </w:tc>
+      </w:tr>
+      <w:tr>
+        <w:trPr>
+          <w:trHeight w:val="276"/>
+        </w:trPr>
+        <w:tc>
+          <w:tcPr>
+            <w:tcW w:w="1998" w:type="dxa"/>
+            <w:vMerge w:val="restart"/>
+            <w:tcBorders>
+              <w:top w:val="single" w:sz="4" w:space="0" w:color="000000"/>
+              <w:left w:val="single" w:sz="8" w:space="0" w:color="000000"/>
+            </w:tcBorders>
+          </w:tcPr>
+          <w:p>
+            <w:pPr>
+              <w:rPr>
+                <w:b/>
+                <w:sz w:val="24"/>
+              </w:rPr>
+            </w:pPr>
+          </w:p>
+        </w:tc>
+        <w:tc>
+          <w:tcPr>
+            <w:tcW w:w="1109" w:type="dxa"/>
+            <w:gridSpan w:val="2"/>
+            <w:tcBorders>
+              <w:top w:val="single" w:sz="4" w:space="0" w:color="000000"/>
+              <w:left w:val="single" w:sz="4" w:space="0" w:color="000000"/>
+              <w:bottom w:val="single" w:sz="4" w:space="0" w:color="000000"/>
+            </w:tcBorders>
+          </w:tcPr>
+          <w:p>
+            <w:pPr>
+              <w:snapToGrid w:val="0"/>
+              <w:jc w:val="center"/>
+            </w:pPr>
+            <w:r>
+              <w:t>1</w:t>
+            </w:r>
+          </w:p>
+        </w:tc>
+        <w:tc>
+          <w:tcPr>
+            <w:tcW w:w="6009" w:type="dxa"/>
+            <w:tcBorders>
+              <w:top w:val="single" w:sz="4" w:space="0" w:color="000000"/>
+              <w:left w:val="single" w:sz="4" w:space="0" w:color="000000"/>
+              <w:bottom w:val="single" w:sz="4" w:space="0" w:color="000000"/>
+              <w:right w:val="single" w:sz="8" w:space="0" w:color="000000"/>
+            </w:tcBorders>
+          </w:tcPr>
+          <w:p>
+            <w:proofErr w:type="spellStart"/>
+            <w:r>
+              <w:t>Langileak</w:t>
+            </w:r>
+            <w:proofErr w:type="spellEnd"/>
+            <w:r>
+              <w:t xml:space="preserve"> </w:t>
+            </w:r>
+            <w:proofErr w:type="spellStart"/>
+            <w:r>
+              <w:t>datuak</w:t>
+            </w:r>
+            <w:proofErr w:type="spellEnd"/>
+            <w:r>
+              <w:t xml:space="preserve"> </w:t>
+            </w:r>
+            <w:proofErr w:type="spellStart"/>
+            <w:r>
+              <w:t>sartzen</w:t>
+            </w:r>
+            <w:proofErr w:type="spellEnd"/>
+            <w:r>
+              <w:t xml:space="preserve"> </w:t>
+            </w:r>
+            <w:proofErr w:type="spellStart"/>
+            <w:r>
+              <w:t>ditu</w:t>
+            </w:r>
+            <w:proofErr w:type="spellEnd"/>
+          </w:p>
+        </w:tc>
+      </w:tr>
+      <w:tr>
+        <w:trPr>
+          <w:trHeight w:val="250"/>
+        </w:trPr>
+        <w:tc>
+          <w:tcPr>
+            <w:tcW w:w="1998" w:type="dxa"/>
+            <w:vMerge/>
+            <w:tcBorders>
+              <w:left w:val="single" w:sz="8" w:space="0" w:color="000000"/>
+            </w:tcBorders>
+          </w:tcPr>
+          <w:p/>
+        </w:tc>
+        <w:tc>
+          <w:tcPr>
+            <w:tcW w:w="1109" w:type="dxa"/>
+            <w:gridSpan w:val="2"/>
+            <w:tcBorders>
+              <w:top w:val="single" w:sz="4" w:space="0" w:color="000000"/>
+              <w:left w:val="single" w:sz="4" w:space="0" w:color="000000"/>
+              <w:bottom w:val="single" w:sz="4" w:space="0" w:color="000000"/>
+            </w:tcBorders>
+          </w:tcPr>
+          <w:p>
+            <w:pPr>
+              <w:snapToGrid w:val="0"/>
+              <w:jc w:val="center"/>
+            </w:pPr>
+            <w:r>
+              <w:t>2</w:t>
+            </w:r>
+          </w:p>
+        </w:tc>
+        <w:tc>
+          <w:tcPr>
+            <w:tcW w:w="6009" w:type="dxa"/>
+            <w:tcBorders>
+              <w:top w:val="single" w:sz="4" w:space="0" w:color="000000"/>
+              <w:left w:val="single" w:sz="4" w:space="0" w:color="000000"/>
+              <w:bottom w:val="single" w:sz="4" w:space="0" w:color="000000"/>
+              <w:right w:val="single" w:sz="8" w:space="0" w:color="000000"/>
+            </w:tcBorders>
+          </w:tcPr>
+          <w:p>
+            <w:proofErr w:type="spellStart"/>
+            <w:r>
+              <w:t>Datuak</w:t>
+            </w:r>
+            <w:proofErr w:type="spellEnd"/>
+            <w:r>
+              <w:t xml:space="preserve"> </w:t>
+            </w:r>
+            <w:proofErr w:type="spellStart"/>
+            <w:r>
+              <w:t>balidatzen</w:t>
+            </w:r>
+            <w:proofErr w:type="spellEnd"/>
+            <w:r>
+              <w:t xml:space="preserve"> </w:t>
+            </w:r>
+            <w:proofErr w:type="spellStart"/>
+            <w:r>
+              <w:t>dira</w:t>
+            </w:r>
+            <w:proofErr w:type="spellEnd"/>
+          </w:p>
+        </w:tc>
+      </w:tr>
+      <w:tr>
+        <w:trPr>
+          <w:trHeight w:val="254"/>
+        </w:trPr>
+        <w:tc>
+          <w:tcPr>
+            <w:tcW w:w="1998" w:type="dxa"/>
+            <w:vMerge/>
+            <w:tcBorders>
+              <w:left w:val="single" w:sz="8" w:space="0" w:color="000000"/>
+            </w:tcBorders>
+          </w:tcPr>
+          <w:p/>
+        </w:tc>
+        <w:tc>
+          <w:tcPr>
+            <w:tcW w:w="1109" w:type="dxa"/>
+            <w:gridSpan w:val="2"/>
+            <w:tcBorders>
+              <w:top w:val="single" w:sz="4" w:space="0" w:color="000000"/>
+              <w:left w:val="single" w:sz="4" w:space="0" w:color="000000"/>
+              <w:bottom w:val="single" w:sz="4" w:space="0" w:color="000000"/>
+            </w:tcBorders>
+          </w:tcPr>
+          <w:p>
+            <w:pPr>
+              <w:snapToGrid w:val="0"/>
+              <w:jc w:val="center"/>
+            </w:pPr>
+            <w:r>
+              <w:t>3</w:t>
+            </w:r>
+          </w:p>
+        </w:tc>
+        <w:tc>
+          <w:tcPr>
+            <w:tcW w:w="6009" w:type="dxa"/>
+            <w:tcBorders>
+              <w:top w:val="single" w:sz="4" w:space="0" w:color="000000"/>
+              <w:left w:val="single" w:sz="4" w:space="0" w:color="000000"/>
+              <w:bottom w:val="single" w:sz="4" w:space="0" w:color="000000"/>
+              <w:right w:val="single" w:sz="8" w:space="0" w:color="000000"/>
+            </w:tcBorders>
+          </w:tcPr>
+          <w:p>
+            <w:pPr>
+              <w:snapToGrid w:val="0"/>
+            </w:pPr>
+            <w:proofErr w:type="spellStart"/>
+            <w:r>
+              <w:t>Erabiltzaile</w:t>
+            </w:r>
+            <w:proofErr w:type="spellEnd"/>
+            <w:r>
+              <w:t xml:space="preserve"> </w:t>
+            </w:r>
+            <w:proofErr w:type="spellStart"/>
+            <w:r>
+              <w:t>hori</w:t>
+            </w:r>
+            <w:proofErr w:type="spellEnd"/>
+            <w:r>
+              <w:t xml:space="preserve"> eta </w:t>
+            </w:r>
+            <w:proofErr w:type="spellStart"/>
+            <w:r>
+              <w:t>pasahitza</w:t>
+            </w:r>
+            <w:proofErr w:type="spellEnd"/>
+            <w:r>
+              <w:t xml:space="preserve"> </w:t>
+            </w:r>
+            <w:proofErr w:type="spellStart"/>
+            <w:r>
+              <w:t>konprobatzen</w:t>
+            </w:r>
+            <w:proofErr w:type="spellEnd"/>
+            <w:r>
+              <w:t xml:space="preserve"> </w:t>
+            </w:r>
+            <w:proofErr w:type="spellStart"/>
+            <w:r>
+              <w:t>dira</w:t>
+            </w:r>
+            <w:proofErr w:type="spellEnd"/>
+          </w:p>
+        </w:tc>
+      </w:tr>
+      <w:tr>
+        <w:trPr>
+          <w:trHeight w:val="408"/>
+        </w:trPr>
+        <w:tc>
+          <w:tcPr>
+            <w:tcW w:w="1998" w:type="dxa"/>
+            <w:tcBorders>
+              <w:top w:val="single" w:sz="4" w:space="0" w:color="000000"/>
+              <w:left w:val="single" w:sz="8" w:space="0" w:color="000000"/>
+              <w:bottom w:val="single" w:sz="4" w:space="0" w:color="000000"/>
+            </w:tcBorders>
+          </w:tcPr>
+          <w:p>
+            <w:pPr>
+              <w:snapToGrid w:val="0"/>
+            </w:pPr>
+            <w:proofErr w:type="spellStart"/>
+            <w:r>
+              <w:rPr>
+                <w:b/>
+                <w:sz w:val="24"/>
+              </w:rPr>
+              <w:t>Ondorengo</w:t>
+            </w:r>
+            <w:proofErr w:type="spellEnd"/>
+            <w:r>
+              <w:rPr>
+                <w:b/>
+                <w:sz w:val="24"/>
+              </w:rPr>
+              <w:t xml:space="preserve"> </w:t>
+            </w:r>
+            <w:proofErr w:type="spellStart"/>
+            <w:r>
+              <w:rPr>
+                <w:b/>
+                <w:sz w:val="24"/>
+              </w:rPr>
+              <w:t>baldintza</w:t>
+            </w:r>
+            <w:proofErr w:type="spellEnd"/>
+          </w:p>
+        </w:tc>
+        <w:tc>
+          <w:tcPr>
+            <w:tcW w:w="7118" w:type="dxa"/>
+            <w:gridSpan w:val="3"/>
+            <w:tcBorders>
+              <w:top w:val="single" w:sz="4" w:space="0" w:color="000000"/>
+              <w:left w:val="single" w:sz="4" w:space="0" w:color="000000"/>
+              <w:bottom w:val="single" w:sz="4" w:space="0" w:color="000000"/>
+              <w:right w:val="single" w:sz="8" w:space="0" w:color="000000"/>
+            </w:tcBorders>
+          </w:tcPr>
+          <w:p>
+            <w:pPr>
+              <w:snapToGrid w:val="0"/>
+            </w:pPr>
+            <w:proofErr w:type="spellStart"/>
+            <w:r>
+              <w:t>Langilea</w:t>
+            </w:r>
+            <w:proofErr w:type="spellEnd"/>
+            <w:r>
+              <w:t xml:space="preserve"> </w:t>
+            </w:r>
+            <w:proofErr w:type="spellStart"/>
+            <w:r>
+              <w:t>logeatuta</w:t>
+            </w:r>
+            <w:proofErr w:type="spellEnd"/>
+            <w:r>
+              <w:t xml:space="preserve"> eta </w:t>
+            </w:r>
+            <w:proofErr w:type="spellStart"/>
+            <w:r>
+              <w:t>egun</w:t>
+            </w:r>
+            <w:proofErr w:type="spellEnd"/>
+            <w:r>
+              <w:t xml:space="preserve"> </w:t>
+            </w:r>
+            <w:proofErr w:type="spellStart"/>
+            <w:r>
+              <w:t>aukeraketaren</w:t>
+            </w:r>
+            <w:proofErr w:type="spellEnd"/>
+            <w:r>
+              <w:t xml:space="preserve"> </w:t>
+            </w:r>
+            <w:proofErr w:type="spellStart"/>
+            <w:r>
+              <w:t>pantailan</w:t>
+            </w:r>
+            <w:proofErr w:type="spellEnd"/>
+            <w:r>
+              <w:t xml:space="preserve"> </w:t>
+            </w:r>
+            <w:proofErr w:type="spellStart"/>
+            <w:r>
+              <w:t>egongo</w:t>
+            </w:r>
+            <w:proofErr w:type="spellEnd"/>
+            <w:r>
+              <w:t xml:space="preserve"> da</w:t>
+            </w:r>
+          </w:p>
+        </w:tc>
+      </w:tr>
+      <w:tr>
+        <w:trPr>
+          <w:trHeight w:val="135"/>
+        </w:trPr>
+        <w:tc>
+          <w:tcPr>
+            <w:tcW w:w="1998" w:type="dxa"/>
+            <w:vMerge w:val="restart"/>
+            <w:tcBorders>
+              <w:top w:val="single" w:sz="4" w:space="0" w:color="000000"/>
+              <w:left w:val="single" w:sz="8" w:space="0" w:color="000000"/>
+            </w:tcBorders>
+          </w:tcPr>
+          <w:p>
+            <w:pPr>
+              <w:snapToGrid w:val="0"/>
+              <w:rPr>
+                <w:b/>
+                <w:sz w:val="24"/>
+              </w:rPr>
+            </w:pPr>
+            <w:proofErr w:type="spellStart"/>
+            <w:r>
+              <w:rPr>
+                <w:b/>
+                <w:sz w:val="24"/>
+              </w:rPr>
+              <w:t>Iruzkinak</w:t>
+            </w:r>
+            <w:proofErr w:type="spellEnd"/>
+          </w:p>
+        </w:tc>
+        <w:tc>
+          <w:tcPr>
+            <w:tcW w:w="7118" w:type="dxa"/>
+            <w:gridSpan w:val="3"/>
+            <w:tcBorders>
+              <w:top w:val="single" w:sz="4" w:space="0" w:color="000000"/>
+              <w:left w:val="single" w:sz="4" w:space="0" w:color="000000"/>
+              <w:bottom w:val="single" w:sz="4" w:space="0" w:color="000000"/>
+              <w:right w:val="single" w:sz="8" w:space="0" w:color="000000"/>
+            </w:tcBorders>
+          </w:tcPr>
+          <w:p>
+            <w:pPr>
+              <w:snapToGrid w:val="0"/>
+            </w:pPr>
+            <w:r>
+              <w:t>4</w:t>
+            </w:r>
+            <w:r>
+              <w:t xml:space="preserve"> </w:t>
+            </w:r>
+            <w:proofErr w:type="spellStart"/>
+            <w:r>
+              <w:t>Alternatib</w:t>
+            </w:r>
+            <w:r>
+              <w:t>a</w:t>
+            </w:r>
+            <w:proofErr w:type="spellEnd"/>
+            <w:r>
+              <w:t xml:space="preserve"> </w:t>
+            </w:r>
+            <w:proofErr w:type="spellStart"/>
+            <w:r>
+              <w:t>Datu</w:t>
+            </w:r>
+            <w:proofErr w:type="spellEnd"/>
+            <w:r>
+              <w:t xml:space="preserve"> </w:t>
+            </w:r>
+            <w:proofErr w:type="spellStart"/>
+            <w:r>
+              <w:t>okerrak</w:t>
+            </w:r>
+            <w:proofErr w:type="spellEnd"/>
+          </w:p>
+        </w:tc>
+      </w:tr>
+      <w:tr>
+        <w:trPr>
+          <w:trHeight w:val="113"/>
+        </w:trPr>
+        <w:tc>
+          <w:tcPr>
+            <w:tcW w:w="1998" w:type="dxa"/>
+            <w:vMerge/>
+            <w:tcBorders>
+              <w:left w:val="single" w:sz="8" w:space="0" w:color="000000"/>
+            </w:tcBorders>
+          </w:tcPr>
+          <w:p>
+            <w:pPr>
+              <w:snapToGrid w:val="0"/>
+              <w:rPr>
+                <w:b/>
+                <w:sz w:val="24"/>
+              </w:rPr>
+            </w:pPr>
+          </w:p>
+        </w:tc>
+        <w:tc>
+          <w:tcPr>
+            <w:tcW w:w="1064" w:type="dxa"/>
+            <w:tcBorders>
+              <w:top w:val="single" w:sz="4" w:space="0" w:color="000000"/>
+              <w:left w:val="single" w:sz="4" w:space="0" w:color="000000"/>
+              <w:bottom w:val="single" w:sz="4" w:space="0" w:color="000000"/>
+              <w:right w:val="single" w:sz="8" w:space="0" w:color="000000"/>
+            </w:tcBorders>
+          </w:tcPr>
+          <w:p>
+            <w:pPr>
+              <w:snapToGrid w:val="0"/>
+            </w:pPr>
+            <w:r>
+              <w:t>4</w:t>
+            </w:r>
+            <w:r>
+              <w:t>.1</w:t>
+            </w:r>
+          </w:p>
+        </w:tc>
+        <w:tc>
+          <w:tcPr>
+            <w:tcW w:w="6054" w:type="dxa"/>
+            <w:gridSpan w:val="2"/>
+            <w:tcBorders>
+              <w:top w:val="single" w:sz="4" w:space="0" w:color="000000"/>
+              <w:left w:val="single" w:sz="4" w:space="0" w:color="000000"/>
+              <w:bottom w:val="single" w:sz="4" w:space="0" w:color="000000"/>
+              <w:right w:val="single" w:sz="8" w:space="0" w:color="000000"/>
+            </w:tcBorders>
+          </w:tcPr>
+          <w:p>
+            <w:pPr>
+              <w:snapToGrid w:val="0"/>
+            </w:pPr>
+            <w:proofErr w:type="spellStart"/>
+            <w:r>
+              <w:t>Datu</w:t>
+            </w:r>
+            <w:proofErr w:type="spellEnd"/>
+            <w:r>
+              <w:t xml:space="preserve"> </w:t>
+            </w:r>
+            <w:proofErr w:type="spellStart"/>
+            <w:r>
+              <w:t>okerrak</w:t>
+            </w:r>
+            <w:proofErr w:type="spellEnd"/>
+            <w:r>
+              <w:t xml:space="preserve"> </w:t>
+            </w:r>
+            <w:proofErr w:type="spellStart"/>
+            <w:r>
+              <w:t>zeintzuk</w:t>
+            </w:r>
+            <w:proofErr w:type="spellEnd"/>
+            <w:r>
+              <w:t xml:space="preserve"> </w:t>
+            </w:r>
+            <w:proofErr w:type="spellStart"/>
+            <w:r>
+              <w:t>diren</w:t>
+            </w:r>
+            <w:proofErr w:type="spellEnd"/>
+            <w:r>
+              <w:t xml:space="preserve"> </w:t>
+            </w:r>
+            <w:proofErr w:type="spellStart"/>
+            <w:r>
+              <w:t>mesu</w:t>
+            </w:r>
+            <w:proofErr w:type="spellEnd"/>
+            <w:r>
+              <w:t xml:space="preserve"> </w:t>
+            </w:r>
+            <w:proofErr w:type="spellStart"/>
+            <w:r>
+              <w:t>batez</w:t>
+            </w:r>
+            <w:proofErr w:type="spellEnd"/>
+            <w:r>
+              <w:t xml:space="preserve"> </w:t>
+            </w:r>
+            <w:proofErr w:type="spellStart"/>
+            <w:r>
+              <w:t>adierazi</w:t>
+            </w:r>
+            <w:proofErr w:type="spellEnd"/>
+          </w:p>
+        </w:tc>
+      </w:tr>
+      <w:tr>
+        <w:trPr>
+          <w:trHeight w:val="112"/>
+        </w:trPr>
+        <w:tc>
+          <w:tcPr>
+            <w:tcW w:w="1998" w:type="dxa"/>
+            <w:tcBorders>
+              <w:left w:val="single" w:sz="8" w:space="0" w:color="000000"/>
+            </w:tcBorders>
+          </w:tcPr>
+          <w:p>
+            <w:pPr>
+              <w:snapToGrid w:val="0"/>
+              <w:rPr>
+                <w:b/>
+                <w:sz w:val="24"/>
+              </w:rPr>
+            </w:pPr>
+          </w:p>
+        </w:tc>
+        <w:tc>
+          <w:tcPr>
+            <w:tcW w:w="7118" w:type="dxa"/>
+            <w:gridSpan w:val="3"/>
+            <w:tcBorders>
+              <w:top w:val="single" w:sz="4" w:space="0" w:color="000000"/>
+              <w:left w:val="single" w:sz="4" w:space="0" w:color="000000"/>
+              <w:bottom w:val="single" w:sz="4" w:space="0" w:color="000000"/>
+              <w:right w:val="single" w:sz="8" w:space="0" w:color="000000"/>
+            </w:tcBorders>
+          </w:tcPr>
+          <w:p>
+            <w:pPr>
+              <w:snapToGrid w:val="0"/>
+            </w:pPr>
+            <w:r>
+              <w:t>5</w:t>
+            </w:r>
+            <w:r>
+              <w:t xml:space="preserve"> </w:t>
+            </w:r>
+            <w:proofErr w:type="spellStart"/>
+            <w:r>
+              <w:t>Alternatib</w:t>
+            </w:r>
+            <w:r>
+              <w:t>a</w:t>
+            </w:r>
+            <w:proofErr w:type="spellEnd"/>
+            <w:r>
+              <w:t xml:space="preserve"> </w:t>
+            </w:r>
+            <w:proofErr w:type="spellStart"/>
+            <w:r>
+              <w:t>Erabiltzailea</w:t>
+            </w:r>
+            <w:proofErr w:type="spellEnd"/>
+            <w:r>
+              <w:t xml:space="preserve"> </w:t>
+            </w:r>
+            <w:proofErr w:type="spellStart"/>
+            <w:r>
+              <w:t>ez</w:t>
+            </w:r>
+            <w:proofErr w:type="spellEnd"/>
+            <w:r>
+              <w:t xml:space="preserve"> da </w:t>
+            </w:r>
+            <w:proofErr w:type="spellStart"/>
+            <w:r>
+              <w:t>exititzen</w:t>
+            </w:r>
+            <w:proofErr w:type="spellEnd"/>
+          </w:p>
+        </w:tc>
+      </w:tr>
+      <w:tr>
+        <w:trPr>
+          <w:trHeight w:val="112"/>
+        </w:trPr>
+        <w:tc>
+          <w:tcPr>
+            <w:tcW w:w="1998" w:type="dxa"/>
+            <w:tcBorders>
+              <w:left w:val="single" w:sz="8" w:space="0" w:color="000000"/>
+            </w:tcBorders>
+          </w:tcPr>
+          <w:p>
+            <w:pPr>
+              <w:snapToGrid w:val="0"/>
+              <w:rPr>
+                <w:b/>
+                <w:sz w:val="24"/>
+              </w:rPr>
+            </w:pPr>
+          </w:p>
+        </w:tc>
+        <w:tc>
+          <w:tcPr>
+            <w:tcW w:w="1064" w:type="dxa"/>
+            <w:tcBorders>
+              <w:top w:val="single" w:sz="4" w:space="0" w:color="000000"/>
+              <w:left w:val="single" w:sz="4" w:space="0" w:color="000000"/>
+              <w:bottom w:val="single" w:sz="4" w:space="0" w:color="000000"/>
+              <w:right w:val="single" w:sz="8" w:space="0" w:color="000000"/>
+            </w:tcBorders>
+          </w:tcPr>
+          <w:p>
+            <w:pPr>
+              <w:snapToGrid w:val="0"/>
+            </w:pPr>
+            <w:r>
+              <w:t>5</w:t>
+            </w:r>
+            <w:r>
+              <w:t>.1</w:t>
+            </w:r>
+          </w:p>
+        </w:tc>
+        <w:tc>
+          <w:tcPr>
+            <w:tcW w:w="6054" w:type="dxa"/>
+            <w:gridSpan w:val="2"/>
+            <w:tcBorders>
+              <w:top w:val="single" w:sz="4" w:space="0" w:color="000000"/>
+              <w:left w:val="single" w:sz="4" w:space="0" w:color="000000"/>
+              <w:bottom w:val="single" w:sz="4" w:space="0" w:color="000000"/>
+              <w:right w:val="single" w:sz="8" w:space="0" w:color="000000"/>
+            </w:tcBorders>
+          </w:tcPr>
+          <w:p>
+            <w:pPr>
+              <w:snapToGrid w:val="0"/>
+            </w:pPr>
+            <w:proofErr w:type="spellStart"/>
+            <w:r>
+              <w:t>Erregistratzeko</w:t>
+            </w:r>
+            <w:proofErr w:type="spellEnd"/>
+            <w:r>
+              <w:t xml:space="preserve"> </w:t>
+            </w:r>
+            <w:proofErr w:type="spellStart"/>
+            <w:r>
+              <w:t>aukera</w:t>
+            </w:r>
+            <w:proofErr w:type="spellEnd"/>
+            <w:r>
+              <w:t xml:space="preserve"> </w:t>
+            </w:r>
+            <w:proofErr w:type="spellStart"/>
+            <w:r>
+              <w:t>eman</w:t>
+            </w:r>
+            <w:proofErr w:type="spellEnd"/>
+          </w:p>
+        </w:tc>
+      </w:tr>
+      <w:tr>
+        <w:trPr>
+          <w:trHeight w:val="112"/>
+        </w:trPr>
+        <w:tc>
+          <w:tcPr>
+            <w:tcW w:w="1998" w:type="dxa"/>
+            <w:tcBorders>
+              <w:left w:val="single" w:sz="8" w:space="0" w:color="000000"/>
+            </w:tcBorders>
+          </w:tcPr>
+          <w:p>
+            <w:pPr>
+              <w:snapToGrid w:val="0"/>
+              <w:rPr>
+                <w:b/>
+                <w:sz w:val="24"/>
+              </w:rPr>
+            </w:pPr>
+          </w:p>
+        </w:tc>
+        <w:tc>
+          <w:tcPr>
+            <w:tcW w:w="7118" w:type="dxa"/>
+            <w:gridSpan w:val="3"/>
+            <w:tcBorders>
+              <w:top w:val="single" w:sz="4" w:space="0" w:color="000000"/>
+              <w:left w:val="single" w:sz="4" w:space="0" w:color="000000"/>
+              <w:bottom w:val="single" w:sz="4" w:space="0" w:color="000000"/>
+              <w:right w:val="single" w:sz="8" w:space="0" w:color="000000"/>
+            </w:tcBorders>
+          </w:tcPr>
+          <w:p>
+            <w:pPr>
+              <w:snapToGrid w:val="0"/>
+            </w:pPr>
+            <w:r>
+              <w:t xml:space="preserve">6 </w:t>
+            </w:r>
+            <w:proofErr w:type="spellStart"/>
+            <w:r>
+              <w:t>Alterantiba</w:t>
+            </w:r>
+            <w:proofErr w:type="spellEnd"/>
+            <w:r>
+              <w:t xml:space="preserve"> </w:t>
+            </w:r>
+            <w:proofErr w:type="spellStart"/>
+            <w:r>
+              <w:t>Erabiltzailea</w:t>
+            </w:r>
+            <w:proofErr w:type="spellEnd"/>
+            <w:r>
+              <w:t xml:space="preserve"> eta </w:t>
+            </w:r>
+            <w:proofErr w:type="spellStart"/>
+            <w:r>
+              <w:t>pasahitza</w:t>
+            </w:r>
+            <w:proofErr w:type="spellEnd"/>
+            <w:r>
+              <w:t xml:space="preserve"> </w:t>
+            </w:r>
+            <w:proofErr w:type="spellStart"/>
+            <w:r>
+              <w:t>ez</w:t>
+            </w:r>
+            <w:proofErr w:type="spellEnd"/>
+            <w:r>
+              <w:t xml:space="preserve"> </w:t>
+            </w:r>
+            <w:proofErr w:type="spellStart"/>
+            <w:r>
+              <w:t>dute</w:t>
+            </w:r>
+            <w:proofErr w:type="spellEnd"/>
+            <w:r>
+              <w:t xml:space="preserve"> </w:t>
+            </w:r>
+            <w:proofErr w:type="spellStart"/>
+            <w:r>
+              <w:t>bat</w:t>
+            </w:r>
+            <w:proofErr w:type="spellEnd"/>
+            <w:r>
+              <w:t xml:space="preserve"> </w:t>
+            </w:r>
+            <w:proofErr w:type="spellStart"/>
+            <w:r>
+              <w:t>egiten</w:t>
+            </w:r>
+            <w:proofErr w:type="spellEnd"/>
+          </w:p>
+        </w:tc>
+      </w:tr>
+      <w:tr>
+        <w:trPr>
+          <w:trHeight w:val="112"/>
+        </w:trPr>
+        <w:tc>
+          <w:tcPr>
+            <w:tcW w:w="1998" w:type="dxa"/>
+            <w:tcBorders>
+              <w:left w:val="single" w:sz="8" w:space="0" w:color="000000"/>
+              <w:bottom w:val="single" w:sz="4" w:space="0" w:color="000000"/>
+            </w:tcBorders>
+          </w:tcPr>
+          <w:p>
+            <w:pPr>
+              <w:snapToGrid w:val="0"/>
+              <w:rPr>
+                <w:b/>
+                <w:sz w:val="24"/>
+              </w:rPr>
+            </w:pPr>
+          </w:p>
+        </w:tc>
+        <w:tc>
+          <w:tcPr>
+            <w:tcW w:w="1064" w:type="dxa"/>
+            <w:tcBorders>
+              <w:top w:val="single" w:sz="4" w:space="0" w:color="000000"/>
+              <w:left w:val="single" w:sz="4" w:space="0" w:color="000000"/>
+              <w:bottom w:val="single" w:sz="4" w:space="0" w:color="000000"/>
+              <w:right w:val="single" w:sz="8" w:space="0" w:color="000000"/>
+            </w:tcBorders>
+          </w:tcPr>
+          <w:p>
+            <w:pPr>
+              <w:snapToGrid w:val="0"/>
+            </w:pPr>
+            <w:r>
+              <w:t>6.1</w:t>
+            </w:r>
+          </w:p>
+        </w:tc>
+        <w:tc>
+          <w:tcPr>
+            <w:tcW w:w="6054" w:type="dxa"/>
+            <w:gridSpan w:val="2"/>
+            <w:tcBorders>
+              <w:top w:val="single" w:sz="4" w:space="0" w:color="000000"/>
+              <w:left w:val="single" w:sz="4" w:space="0" w:color="000000"/>
+              <w:bottom w:val="single" w:sz="4" w:space="0" w:color="000000"/>
+              <w:right w:val="single" w:sz="8" w:space="0" w:color="000000"/>
+            </w:tcBorders>
+          </w:tcPr>
+          <w:p>
+            <w:pPr>
+              <w:snapToGrid w:val="0"/>
+            </w:pPr>
+            <w:proofErr w:type="spellStart"/>
+            <w:r>
+              <w:t>Mesu</w:t>
+            </w:r>
+            <w:proofErr w:type="spellEnd"/>
+            <w:r>
+              <w:t xml:space="preserve"> batean </w:t>
+            </w:r>
+            <w:proofErr w:type="spellStart"/>
+            <w:r>
+              <w:t>adierazi</w:t>
+            </w:r>
+            <w:proofErr w:type="spellEnd"/>
+          </w:p>
+        </w:tc>
+      </w:tr>
+    </w:tbl>
+    <w:p>
+      <w:pPr>
+        <w:rPr>
+          <w:b/>
+          <w:sz w:val="32"/>
+          <w:szCs w:val="32"/>
+        </w:rPr>
+      </w:pPr>
+    </w:p>
+    <w:p>
+      <w:pPr>
+        <w:rPr>
+          <w:b/>
+          <w:sz w:val="32"/>
+          <w:szCs w:val="32"/>
+        </w:rPr>
+      </w:pPr>
+      <w:r>
+        <w:rPr>
+          <w:b/>
+          <w:sz w:val="32"/>
+          <w:szCs w:val="32"/>
+        </w:rPr>
+        <w:t xml:space="preserve">ERABILERA KASUA: </w:t>
+      </w:r>
+      <w:proofErr w:type="spellStart"/>
+      <w:r>
+        <w:rPr>
+          <w:b/>
+          <w:sz w:val="32"/>
+          <w:szCs w:val="32"/>
+        </w:rPr>
+        <w:t>Erregistroa</w:t>
+      </w:r>
+      <w:proofErr w:type="spellEnd"/>
+    </w:p>
+    <w:p>
+      <w:pPr>
+        <w:rPr>
+          <w:b/>
+          <w:sz w:val="32"/>
+          <w:szCs w:val="32"/>
+        </w:rPr>
+      </w:pPr>
+    </w:p>
+    <w:tbl>
+      <w:tblPr>
+        <w:tblW w:w="9116" w:type="dxa"/>
+        <w:tblInd w:w="-15" w:type="dxa"/>
+        <w:tblLayout w:type="fixed"/>
+        <w:tblCellMar>
+          <w:left w:w="70" w:type="dxa"/>
+          <w:right w:w="70" w:type="dxa"/>
+        </w:tblCellMar>
+        <w:tblLook w:val="0000" w:firstRow="0" w:lastRow="0" w:firstColumn="0" w:lastColumn="0" w:noHBand="0" w:noVBand="0"/>
+      </w:tblPr>
+      <w:tblGrid>
+        <w:gridCol w:w="1998"/>
+        <w:gridCol w:w="1064"/>
+        <w:gridCol w:w="45"/>
+        <w:gridCol w:w="6009"/>
+      </w:tblGrid>
+      <w:tr>
+        <w:trPr>
+          <w:trHeight w:val="210"/>
+        </w:trPr>
+        <w:tc>
+          <w:tcPr>
+            <w:tcW w:w="1998" w:type="dxa"/>
+            <w:tcBorders>
+              <w:top w:val="single" w:sz="8" w:space="0" w:color="000000"/>
+              <w:left w:val="single" w:sz="8" w:space="0" w:color="000000"/>
+              <w:bottom w:val="single" w:sz="8" w:space="0" w:color="000000"/>
+            </w:tcBorders>
+          </w:tcPr>
+          <w:p>
+            <w:pPr>
+              <w:snapToGrid w:val="0"/>
+              <w:rPr>
+                <w:b/>
+                <w:sz w:val="24"/>
+              </w:rPr>
+            </w:pPr>
+            <w:proofErr w:type="spellStart"/>
+            <w:r>
+              <w:rPr>
+                <w:b/>
+                <w:sz w:val="24"/>
+              </w:rPr>
+              <w:t>Izena</w:t>
+            </w:r>
+            <w:proofErr w:type="spellEnd"/>
+          </w:p>
+        </w:tc>
+        <w:tc>
+          <w:tcPr>
+            <w:tcW w:w="7118" w:type="dxa"/>
+            <w:gridSpan w:val="3"/>
+            <w:tcBorders>
+              <w:top w:val="single" w:sz="8" w:space="0" w:color="000000"/>
+              <w:left w:val="single" w:sz="4" w:space="0" w:color="000000"/>
+              <w:bottom w:val="single" w:sz="8" w:space="0" w:color="000000"/>
+              <w:right w:val="single" w:sz="8" w:space="0" w:color="000000"/>
+            </w:tcBorders>
+          </w:tcPr>
+          <w:p>
+            <w:pPr>
+              <w:rPr>
+                <w:b/>
+              </w:rPr>
+            </w:pPr>
+            <w:proofErr w:type="spellStart"/>
+            <w:r>
+              <w:rPr>
+                <w:b/>
+              </w:rPr>
+              <w:t>Erregistroa</w:t>
+            </w:r>
+            <w:proofErr w:type="spellEnd"/>
+          </w:p>
+        </w:tc>
+      </w:tr>
+      <w:tr>
+        <w:trPr>
+          <w:trHeight w:val="186"/>
+        </w:trPr>
+        <w:tc>
+          <w:tcPr>
+            <w:tcW w:w="1998" w:type="dxa"/>
+            <w:tcBorders>
+              <w:left w:val="single" w:sz="8" w:space="0" w:color="000000"/>
+              <w:bottom w:val="single" w:sz="4" w:space="0" w:color="000000"/>
+            </w:tcBorders>
+          </w:tcPr>
+          <w:p>
+            <w:pPr>
+              <w:snapToGrid w:val="0"/>
+              <w:rPr>
+                <w:b/>
+                <w:sz w:val="24"/>
+              </w:rPr>
+            </w:pPr>
+            <w:proofErr w:type="spellStart"/>
+            <w:r>
+              <w:rPr>
+                <w:b/>
+                <w:sz w:val="24"/>
+              </w:rPr>
+              <w:t>Deskribapena</w:t>
+            </w:r>
+            <w:proofErr w:type="spellEnd"/>
+          </w:p>
+        </w:tc>
+        <w:tc>
+          <w:tcPr>
+            <w:tcW w:w="7118" w:type="dxa"/>
+            <w:gridSpan w:val="3"/>
+            <w:tcBorders>
+              <w:left w:val="single" w:sz="4" w:space="0" w:color="000000"/>
+              <w:bottom w:val="single" w:sz="4" w:space="0" w:color="000000"/>
+              <w:right w:val="single" w:sz="8" w:space="0" w:color="000000"/>
+            </w:tcBorders>
+          </w:tcPr>
+          <w:p>
+            <w:pPr>
+              <w:snapToGrid w:val="0"/>
+            </w:pPr>
+            <w:proofErr w:type="spellStart"/>
+            <w:r>
+              <w:t>Langile</w:t>
+            </w:r>
+            <w:proofErr w:type="spellEnd"/>
+            <w:r>
+              <w:t xml:space="preserve"> baten </w:t>
+            </w:r>
+            <w:proofErr w:type="spellStart"/>
+            <w:r>
+              <w:t>erregistro</w:t>
+            </w:r>
+            <w:r>
+              <w:t>a</w:t>
+            </w:r>
+            <w:proofErr w:type="spellEnd"/>
+          </w:p>
+        </w:tc>
+      </w:tr>
+      <w:tr>
+        <w:trPr>
+          <w:trHeight w:val="246"/>
+        </w:trPr>
+        <w:tc>
+          <w:tcPr>
+            <w:tcW w:w="1998" w:type="dxa"/>
+            <w:tcBorders>
+              <w:left w:val="single" w:sz="8" w:space="0" w:color="000000"/>
+              <w:bottom w:val="single" w:sz="4" w:space="0" w:color="000000"/>
+            </w:tcBorders>
+          </w:tcPr>
+          <w:p>
+            <w:pPr>
+              <w:snapToGrid w:val="0"/>
+              <w:rPr>
+                <w:b/>
+                <w:sz w:val="24"/>
+              </w:rPr>
+            </w:pPr>
+            <w:proofErr w:type="spellStart"/>
+            <w:r>
+              <w:rPr>
+                <w:b/>
+                <w:sz w:val="24"/>
+              </w:rPr>
+              <w:t>Aktoreak</w:t>
+            </w:r>
+            <w:proofErr w:type="spellEnd"/>
+          </w:p>
+        </w:tc>
+        <w:tc>
+          <w:tcPr>
+            <w:tcW w:w="7118" w:type="dxa"/>
+            <w:gridSpan w:val="3"/>
+            <w:tcBorders>
+              <w:left w:val="single" w:sz="4" w:space="0" w:color="000000"/>
+              <w:bottom w:val="single" w:sz="4" w:space="0" w:color="000000"/>
+              <w:right w:val="single" w:sz="8" w:space="0" w:color="000000"/>
+            </w:tcBorders>
+          </w:tcPr>
+          <w:p>
+            <w:pPr>
+              <w:snapToGrid w:val="0"/>
+            </w:pPr>
+            <w:proofErr w:type="spellStart"/>
+            <w:r>
+              <w:t>Zinema</w:t>
+            </w:r>
+            <w:proofErr w:type="spellEnd"/>
+            <w:r>
+              <w:t xml:space="preserve"> </w:t>
+            </w:r>
+            <w:proofErr w:type="spellStart"/>
+            <w:r>
+              <w:t>aretoko</w:t>
+            </w:r>
+            <w:proofErr w:type="spellEnd"/>
+            <w:r>
+              <w:t xml:space="preserve"> </w:t>
+            </w:r>
+            <w:proofErr w:type="spellStart"/>
+            <w:r>
+              <w:t>langilea</w:t>
+            </w:r>
+            <w:proofErr w:type="spellEnd"/>
+          </w:p>
+        </w:tc>
+      </w:tr>
+      <w:tr>
+        <w:trPr>
+          <w:trHeight w:val="230"/>
+        </w:trPr>
+        <w:tc>
+          <w:tcPr>
+            <w:tcW w:w="1998" w:type="dxa"/>
+            <w:tcBorders>
+              <w:top w:val="single" w:sz="4" w:space="0" w:color="000000"/>
+              <w:left w:val="single" w:sz="8" w:space="0" w:color="000000"/>
+              <w:bottom w:val="single" w:sz="4" w:space="0" w:color="000000"/>
+            </w:tcBorders>
+          </w:tcPr>
+          <w:p>
+            <w:pPr>
+              <w:snapToGrid w:val="0"/>
+              <w:rPr>
+                <w:b/>
+                <w:sz w:val="24"/>
+              </w:rPr>
+            </w:pPr>
+            <w:proofErr w:type="spellStart"/>
+            <w:r>
+              <w:rPr>
+                <w:b/>
+                <w:sz w:val="24"/>
+              </w:rPr>
+              <w:t>Aurrebaldintza</w:t>
+            </w:r>
+            <w:proofErr w:type="spellEnd"/>
+          </w:p>
+        </w:tc>
+        <w:tc>
+          <w:tcPr>
+            <w:tcW w:w="7118" w:type="dxa"/>
+            <w:gridSpan w:val="3"/>
+            <w:tcBorders>
+              <w:top w:val="single" w:sz="4" w:space="0" w:color="000000"/>
+              <w:left w:val="single" w:sz="4" w:space="0" w:color="000000"/>
+              <w:bottom w:val="single" w:sz="4" w:space="0" w:color="000000"/>
+              <w:right w:val="single" w:sz="8" w:space="0" w:color="000000"/>
+            </w:tcBorders>
+          </w:tcPr>
+          <w:p>
+            <w:pPr>
+              <w:snapToGrid w:val="0"/>
+            </w:pPr>
+            <w:proofErr w:type="spellStart"/>
+            <w:r>
+              <w:t>Langilea</w:t>
+            </w:r>
+            <w:proofErr w:type="spellEnd"/>
+            <w:r>
+              <w:t xml:space="preserve"> </w:t>
+            </w:r>
+            <w:proofErr w:type="spellStart"/>
+            <w:r>
+              <w:t>ez</w:t>
+            </w:r>
+            <w:proofErr w:type="spellEnd"/>
+            <w:r>
+              <w:t xml:space="preserve"> </w:t>
+            </w:r>
+            <w:proofErr w:type="spellStart"/>
+            <w:r>
+              <w:t>dago</w:t>
+            </w:r>
+            <w:proofErr w:type="spellEnd"/>
+            <w:r>
+              <w:t xml:space="preserve"> </w:t>
+            </w:r>
+            <w:proofErr w:type="spellStart"/>
+            <w:r>
+              <w:t>erregistratuta</w:t>
+            </w:r>
+            <w:proofErr w:type="spellEnd"/>
+          </w:p>
+        </w:tc>
+      </w:tr>
+      <w:tr>
+        <w:trPr>
+          <w:trHeight w:val="380"/>
+        </w:trPr>
+        <w:tc>
+          <w:tcPr>
+            <w:tcW w:w="1998" w:type="dxa"/>
+            <w:tcBorders>
+              <w:top w:val="single" w:sz="4" w:space="0" w:color="000000"/>
+              <w:left w:val="single" w:sz="8" w:space="0" w:color="000000"/>
+              <w:bottom w:val="single" w:sz="4" w:space="0" w:color="000000"/>
+            </w:tcBorders>
+          </w:tcPr>
+          <w:p>
+            <w:pPr>
+              <w:snapToGrid w:val="0"/>
+              <w:rPr>
+                <w:b/>
+                <w:sz w:val="24"/>
+              </w:rPr>
+            </w:pPr>
+            <w:proofErr w:type="spellStart"/>
+            <w:r>
+              <w:rPr>
+                <w:b/>
+                <w:sz w:val="24"/>
+              </w:rPr>
+              <w:t>Gertaera</w:t>
+            </w:r>
+            <w:proofErr w:type="spellEnd"/>
+            <w:r>
+              <w:rPr>
+                <w:b/>
+                <w:sz w:val="24"/>
+              </w:rPr>
+              <w:t xml:space="preserve"> </w:t>
+            </w:r>
+            <w:proofErr w:type="spellStart"/>
+            <w:r>
+              <w:rPr>
+                <w:b/>
+                <w:sz w:val="24"/>
+              </w:rPr>
+              <w:t>fluxu</w:t>
+            </w:r>
+            <w:proofErr w:type="spellEnd"/>
+            <w:r>
+              <w:rPr>
+                <w:b/>
+                <w:sz w:val="24"/>
+              </w:rPr>
+              <w:t xml:space="preserve"> </w:t>
+            </w:r>
+            <w:proofErr w:type="spellStart"/>
+            <w:r>
+              <w:rPr>
+                <w:b/>
+                <w:sz w:val="24"/>
+              </w:rPr>
+              <w:t>normala</w:t>
+            </w:r>
+            <w:proofErr w:type="spellEnd"/>
+          </w:p>
+        </w:tc>
+        <w:tc>
+          <w:tcPr>
+            <w:tcW w:w="1109" w:type="dxa"/>
+            <w:gridSpan w:val="2"/>
+            <w:tcBorders>
+              <w:top w:val="single" w:sz="4" w:space="0" w:color="000000"/>
+              <w:left w:val="single" w:sz="4" w:space="0" w:color="000000"/>
+              <w:bottom w:val="single" w:sz="4" w:space="0" w:color="000000"/>
+            </w:tcBorders>
+          </w:tcPr>
+          <w:p>
+            <w:pPr>
+              <w:snapToGrid w:val="0"/>
+              <w:jc w:val="center"/>
+              <w:rPr>
+                <w:b/>
+              </w:rPr>
+            </w:pPr>
+            <w:proofErr w:type="spellStart"/>
+            <w:r>
+              <w:rPr>
+                <w:b/>
+              </w:rPr>
+              <w:t>Urratsa</w:t>
+            </w:r>
+            <w:proofErr w:type="spellEnd"/>
+          </w:p>
+          <w:p>
+            <w:pPr>
+              <w:jc w:val="center"/>
+              <w:rPr>
+                <w:b/>
+              </w:rPr>
+            </w:pPr>
+          </w:p>
+        </w:tc>
+        <w:tc>
+          <w:tcPr>
+            <w:tcW w:w="6009" w:type="dxa"/>
+            <w:tcBorders>
+              <w:top w:val="single" w:sz="4" w:space="0" w:color="000000"/>
+              <w:left w:val="single" w:sz="4" w:space="0" w:color="000000"/>
+              <w:bottom w:val="single" w:sz="4" w:space="0" w:color="000000"/>
+              <w:right w:val="single" w:sz="8" w:space="0" w:color="000000"/>
+            </w:tcBorders>
+          </w:tcPr>
+          <w:p>
+            <w:pPr>
+              <w:snapToGrid w:val="0"/>
+              <w:rPr>
+                <w:b/>
+              </w:rPr>
+            </w:pPr>
+            <w:proofErr w:type="spellStart"/>
+            <w:r>
+              <w:rPr>
+                <w:b/>
+              </w:rPr>
+              <w:t>Ekintza</w:t>
+            </w:r>
+            <w:proofErr w:type="spellEnd"/>
+          </w:p>
+        </w:tc>
+      </w:tr>
+      <w:tr>
+        <w:trPr>
+          <w:trHeight w:val="276"/>
+        </w:trPr>
+        <w:tc>
+          <w:tcPr>
+            <w:tcW w:w="1998" w:type="dxa"/>
+            <w:vMerge w:val="restart"/>
+            <w:tcBorders>
+              <w:top w:val="single" w:sz="4" w:space="0" w:color="000000"/>
+              <w:left w:val="single" w:sz="8" w:space="0" w:color="000000"/>
+            </w:tcBorders>
+          </w:tcPr>
+          <w:p>
+            <w:pPr>
+              <w:rPr>
+                <w:b/>
+                <w:sz w:val="24"/>
+              </w:rPr>
+            </w:pPr>
+          </w:p>
+        </w:tc>
+        <w:tc>
+          <w:tcPr>
+            <w:tcW w:w="1109" w:type="dxa"/>
+            <w:gridSpan w:val="2"/>
+            <w:tcBorders>
+              <w:top w:val="single" w:sz="4" w:space="0" w:color="000000"/>
+              <w:left w:val="single" w:sz="4" w:space="0" w:color="000000"/>
+              <w:bottom w:val="single" w:sz="4" w:space="0" w:color="000000"/>
+            </w:tcBorders>
+          </w:tcPr>
+          <w:p>
+            <w:pPr>
+              <w:snapToGrid w:val="0"/>
+              <w:jc w:val="center"/>
+            </w:pPr>
+            <w:r>
+              <w:t>1</w:t>
+            </w:r>
+          </w:p>
+        </w:tc>
+        <w:tc>
+          <w:tcPr>
+            <w:tcW w:w="6009" w:type="dxa"/>
+            <w:tcBorders>
+              <w:top w:val="single" w:sz="4" w:space="0" w:color="000000"/>
+              <w:left w:val="single" w:sz="4" w:space="0" w:color="000000"/>
+              <w:bottom w:val="single" w:sz="4" w:space="0" w:color="000000"/>
+              <w:right w:val="single" w:sz="8" w:space="0" w:color="000000"/>
+            </w:tcBorders>
+          </w:tcPr>
+          <w:p>
+            <w:proofErr w:type="spellStart"/>
+            <w:r>
+              <w:t>Langileak</w:t>
+            </w:r>
+            <w:proofErr w:type="spellEnd"/>
+            <w:r>
+              <w:t xml:space="preserve"> </w:t>
+            </w:r>
+            <w:proofErr w:type="spellStart"/>
+            <w:r>
+              <w:t>datuak</w:t>
+            </w:r>
+            <w:proofErr w:type="spellEnd"/>
+            <w:r>
+              <w:t xml:space="preserve"> </w:t>
+            </w:r>
+            <w:proofErr w:type="spellStart"/>
+            <w:r>
+              <w:t>sartzen</w:t>
+            </w:r>
+            <w:proofErr w:type="spellEnd"/>
+            <w:r>
+              <w:t xml:space="preserve"> </w:t>
+            </w:r>
+            <w:proofErr w:type="spellStart"/>
+            <w:r>
+              <w:t>ditu</w:t>
+            </w:r>
+            <w:proofErr w:type="spellEnd"/>
+          </w:p>
+        </w:tc>
+      </w:tr>
+      <w:tr>
+        <w:trPr>
+          <w:trHeight w:val="192"/>
+        </w:trPr>
+        <w:tc>
+          <w:tcPr>
+            <w:tcW w:w="1998" w:type="dxa"/>
+            <w:vMerge/>
+            <w:tcBorders>
+              <w:left w:val="single" w:sz="8" w:space="0" w:color="000000"/>
+            </w:tcBorders>
+          </w:tcPr>
+          <w:p/>
+        </w:tc>
+        <w:tc>
+          <w:tcPr>
+            <w:tcW w:w="1109" w:type="dxa"/>
+            <w:gridSpan w:val="2"/>
+            <w:tcBorders>
+              <w:top w:val="single" w:sz="4" w:space="0" w:color="000000"/>
+              <w:left w:val="single" w:sz="4" w:space="0" w:color="000000"/>
+              <w:bottom w:val="single" w:sz="4" w:space="0" w:color="000000"/>
+            </w:tcBorders>
+          </w:tcPr>
+          <w:p>
+            <w:pPr>
+              <w:snapToGrid w:val="0"/>
+              <w:jc w:val="center"/>
+            </w:pPr>
+            <w:r>
+              <w:t>2</w:t>
+            </w:r>
+          </w:p>
+        </w:tc>
+        <w:tc>
+          <w:tcPr>
+            <w:tcW w:w="6009" w:type="dxa"/>
+            <w:tcBorders>
+              <w:top w:val="single" w:sz="4" w:space="0" w:color="000000"/>
+              <w:left w:val="single" w:sz="4" w:space="0" w:color="000000"/>
+              <w:bottom w:val="single" w:sz="4" w:space="0" w:color="000000"/>
+              <w:right w:val="single" w:sz="8" w:space="0" w:color="000000"/>
+            </w:tcBorders>
+          </w:tcPr>
+          <w:p>
+            <w:proofErr w:type="spellStart"/>
+            <w:r>
+              <w:t>Datuak</w:t>
+            </w:r>
+            <w:proofErr w:type="spellEnd"/>
+            <w:r>
+              <w:t xml:space="preserve"> </w:t>
+            </w:r>
+            <w:proofErr w:type="spellStart"/>
+            <w:r>
+              <w:t>balidatzen</w:t>
+            </w:r>
+            <w:proofErr w:type="spellEnd"/>
+            <w:r>
+              <w:t xml:space="preserve"> </w:t>
+            </w:r>
+            <w:proofErr w:type="spellStart"/>
+            <w:r>
+              <w:t>dira</w:t>
+            </w:r>
+            <w:proofErr w:type="spellEnd"/>
+          </w:p>
+        </w:tc>
+      </w:tr>
+      <w:tr>
+        <w:trPr>
+          <w:trHeight w:val="239"/>
+        </w:trPr>
+        <w:tc>
+          <w:tcPr>
+            <w:tcW w:w="1998" w:type="dxa"/>
+            <w:vMerge/>
+            <w:tcBorders>
+              <w:left w:val="single" w:sz="8" w:space="0" w:color="000000"/>
+            </w:tcBorders>
+          </w:tcPr>
+          <w:p/>
+        </w:tc>
+        <w:tc>
+          <w:tcPr>
+            <w:tcW w:w="1109" w:type="dxa"/>
+            <w:gridSpan w:val="2"/>
+            <w:tcBorders>
+              <w:top w:val="single" w:sz="4" w:space="0" w:color="000000"/>
+              <w:left w:val="single" w:sz="4" w:space="0" w:color="000000"/>
+              <w:bottom w:val="single" w:sz="4" w:space="0" w:color="000000"/>
+            </w:tcBorders>
+          </w:tcPr>
+          <w:p>
+            <w:pPr>
+              <w:snapToGrid w:val="0"/>
+              <w:jc w:val="center"/>
+            </w:pPr>
+            <w:r>
+              <w:t>3</w:t>
+            </w:r>
+          </w:p>
+        </w:tc>
+        <w:tc>
+          <w:tcPr>
+            <w:tcW w:w="6009" w:type="dxa"/>
+            <w:tcBorders>
+              <w:top w:val="single" w:sz="4" w:space="0" w:color="000000"/>
+              <w:left w:val="single" w:sz="4" w:space="0" w:color="000000"/>
+              <w:bottom w:val="single" w:sz="4" w:space="0" w:color="000000"/>
+              <w:right w:val="single" w:sz="8" w:space="0" w:color="000000"/>
+            </w:tcBorders>
+          </w:tcPr>
+          <w:p>
+            <w:pPr>
+              <w:snapToGrid w:val="0"/>
+            </w:pPr>
+            <w:proofErr w:type="spellStart"/>
+            <w:r>
+              <w:t>Erabiltzaile</w:t>
+            </w:r>
+            <w:r>
+              <w:t>a</w:t>
+            </w:r>
+            <w:proofErr w:type="spellEnd"/>
+            <w:r>
+              <w:t xml:space="preserve"> </w:t>
+            </w:r>
+            <w:proofErr w:type="spellStart"/>
+            <w:r>
+              <w:t>existitzen</w:t>
+            </w:r>
+            <w:proofErr w:type="spellEnd"/>
+            <w:r>
+              <w:t xml:space="preserve"> </w:t>
+            </w:r>
+            <w:proofErr w:type="spellStart"/>
+            <w:r>
+              <w:t>ez</w:t>
+            </w:r>
+            <w:proofErr w:type="spellEnd"/>
+            <w:r>
+              <w:t xml:space="preserve"> dela </w:t>
+            </w:r>
+            <w:proofErr w:type="spellStart"/>
+            <w:r>
+              <w:t>konprobatzen</w:t>
+            </w:r>
+            <w:proofErr w:type="spellEnd"/>
+            <w:r>
+              <w:t xml:space="preserve"> da</w:t>
+            </w:r>
+          </w:p>
+        </w:tc>
+      </w:tr>
+      <w:tr>
+        <w:trPr>
+          <w:trHeight w:val="408"/>
+        </w:trPr>
+        <w:tc>
+          <w:tcPr>
+            <w:tcW w:w="1998" w:type="dxa"/>
+            <w:tcBorders>
+              <w:top w:val="single" w:sz="4" w:space="0" w:color="000000"/>
+              <w:left w:val="single" w:sz="8" w:space="0" w:color="000000"/>
+              <w:bottom w:val="single" w:sz="4" w:space="0" w:color="000000"/>
+            </w:tcBorders>
+          </w:tcPr>
+          <w:p>
+            <w:pPr>
+              <w:snapToGrid w:val="0"/>
+            </w:pPr>
+            <w:proofErr w:type="spellStart"/>
+            <w:r>
+              <w:rPr>
+                <w:b/>
+                <w:sz w:val="24"/>
+              </w:rPr>
+              <w:t>Ondorengo</w:t>
+            </w:r>
+            <w:proofErr w:type="spellEnd"/>
+            <w:r>
+              <w:rPr>
+                <w:b/>
+                <w:sz w:val="24"/>
+              </w:rPr>
+              <w:t xml:space="preserve"> </w:t>
+            </w:r>
+            <w:proofErr w:type="spellStart"/>
+            <w:r>
+              <w:rPr>
+                <w:b/>
+                <w:sz w:val="24"/>
+              </w:rPr>
+              <w:t>baldintza</w:t>
+            </w:r>
+            <w:proofErr w:type="spellEnd"/>
+          </w:p>
+        </w:tc>
+        <w:tc>
+          <w:tcPr>
+            <w:tcW w:w="7118" w:type="dxa"/>
+            <w:gridSpan w:val="3"/>
+            <w:tcBorders>
+              <w:top w:val="single" w:sz="4" w:space="0" w:color="000000"/>
+              <w:left w:val="single" w:sz="4" w:space="0" w:color="000000"/>
+              <w:bottom w:val="single" w:sz="4" w:space="0" w:color="000000"/>
+              <w:right w:val="single" w:sz="8" w:space="0" w:color="000000"/>
+            </w:tcBorders>
+          </w:tcPr>
+          <w:p>
+            <w:pPr>
+              <w:snapToGrid w:val="0"/>
+            </w:pPr>
+            <w:proofErr w:type="spellStart"/>
+            <w:r>
+              <w:t>Langilea</w:t>
+            </w:r>
+            <w:proofErr w:type="spellEnd"/>
+            <w:r>
+              <w:t xml:space="preserve"> </w:t>
+            </w:r>
+            <w:proofErr w:type="spellStart"/>
+            <w:r>
+              <w:t>erregistratuta</w:t>
+            </w:r>
+            <w:proofErr w:type="spellEnd"/>
+            <w:r>
+              <w:t xml:space="preserve">, </w:t>
+            </w:r>
+            <w:proofErr w:type="spellStart"/>
+            <w:r>
+              <w:t>logeatuta</w:t>
+            </w:r>
+            <w:proofErr w:type="spellEnd"/>
+            <w:r>
+              <w:t xml:space="preserve"> eta </w:t>
+            </w:r>
+            <w:proofErr w:type="spellStart"/>
+            <w:r>
+              <w:t>egun</w:t>
+            </w:r>
+            <w:proofErr w:type="spellEnd"/>
+            <w:r>
+              <w:t xml:space="preserve"> </w:t>
+            </w:r>
+            <w:proofErr w:type="spellStart"/>
+            <w:r>
+              <w:t>aukeraketaren</w:t>
+            </w:r>
+            <w:proofErr w:type="spellEnd"/>
+            <w:r>
+              <w:t xml:space="preserve"> </w:t>
+            </w:r>
+            <w:proofErr w:type="spellStart"/>
+            <w:r>
+              <w:t>pantailan</w:t>
+            </w:r>
+            <w:proofErr w:type="spellEnd"/>
+            <w:r>
+              <w:t xml:space="preserve"> </w:t>
+            </w:r>
+            <w:proofErr w:type="spellStart"/>
+            <w:r>
+              <w:t>egongo</w:t>
+            </w:r>
+            <w:proofErr w:type="spellEnd"/>
+            <w:r>
+              <w:t xml:space="preserve"> da</w:t>
+            </w:r>
+          </w:p>
+        </w:tc>
+      </w:tr>
+      <w:tr>
+        <w:trPr>
+          <w:trHeight w:val="135"/>
+        </w:trPr>
+        <w:tc>
+          <w:tcPr>
+            <w:tcW w:w="1998" w:type="dxa"/>
+            <w:vMerge w:val="restart"/>
+            <w:tcBorders>
+              <w:top w:val="single" w:sz="4" w:space="0" w:color="000000"/>
+              <w:left w:val="single" w:sz="8" w:space="0" w:color="000000"/>
+            </w:tcBorders>
+          </w:tcPr>
+          <w:p>
+            <w:pPr>
+              <w:snapToGrid w:val="0"/>
+              <w:rPr>
+                <w:b/>
+                <w:sz w:val="24"/>
+              </w:rPr>
+            </w:pPr>
+            <w:proofErr w:type="spellStart"/>
+            <w:r>
+              <w:rPr>
+                <w:b/>
+                <w:sz w:val="24"/>
+              </w:rPr>
+              <w:t>Iruzkinak</w:t>
+            </w:r>
+            <w:proofErr w:type="spellEnd"/>
+          </w:p>
+        </w:tc>
+        <w:tc>
+          <w:tcPr>
+            <w:tcW w:w="7118" w:type="dxa"/>
+            <w:gridSpan w:val="3"/>
+            <w:tcBorders>
+              <w:top w:val="single" w:sz="4" w:space="0" w:color="000000"/>
+              <w:left w:val="single" w:sz="4" w:space="0" w:color="000000"/>
+              <w:bottom w:val="single" w:sz="4" w:space="0" w:color="000000"/>
+              <w:right w:val="single" w:sz="8" w:space="0" w:color="000000"/>
+            </w:tcBorders>
+          </w:tcPr>
+          <w:p>
+            <w:pPr>
+              <w:snapToGrid w:val="0"/>
+            </w:pPr>
+            <w:r>
+              <w:t xml:space="preserve">4 </w:t>
+            </w:r>
+            <w:proofErr w:type="spellStart"/>
+            <w:r>
+              <w:t>Alternatiba</w:t>
+            </w:r>
+            <w:proofErr w:type="spellEnd"/>
+            <w:r>
+              <w:t xml:space="preserve"> </w:t>
+            </w:r>
+            <w:proofErr w:type="spellStart"/>
+            <w:r>
+              <w:t>Datu</w:t>
+            </w:r>
+            <w:proofErr w:type="spellEnd"/>
+            <w:r>
+              <w:t xml:space="preserve"> </w:t>
+            </w:r>
+            <w:proofErr w:type="spellStart"/>
+            <w:r>
+              <w:t>okerrak</w:t>
+            </w:r>
+            <w:proofErr w:type="spellEnd"/>
+          </w:p>
+        </w:tc>
+      </w:tr>
+      <w:tr>
+        <w:trPr>
+          <w:trHeight w:val="113"/>
+        </w:trPr>
+        <w:tc>
+          <w:tcPr>
+            <w:tcW w:w="1998" w:type="dxa"/>
+            <w:vMerge/>
+            <w:tcBorders>
+              <w:left w:val="single" w:sz="8" w:space="0" w:color="000000"/>
+            </w:tcBorders>
+          </w:tcPr>
+          <w:p>
+            <w:pPr>
+              <w:snapToGrid w:val="0"/>
+              <w:rPr>
+                <w:b/>
+                <w:sz w:val="24"/>
+              </w:rPr>
+            </w:pPr>
+          </w:p>
+        </w:tc>
+        <w:tc>
+          <w:tcPr>
+            <w:tcW w:w="1064" w:type="dxa"/>
+            <w:tcBorders>
+              <w:top w:val="single" w:sz="4" w:space="0" w:color="000000"/>
+              <w:left w:val="single" w:sz="4" w:space="0" w:color="000000"/>
+              <w:bottom w:val="single" w:sz="4" w:space="0" w:color="000000"/>
+              <w:right w:val="single" w:sz="8" w:space="0" w:color="000000"/>
+            </w:tcBorders>
+          </w:tcPr>
+          <w:p>
+            <w:pPr>
+              <w:snapToGrid w:val="0"/>
+            </w:pPr>
+            <w:r>
+              <w:t>4.1</w:t>
+            </w:r>
+          </w:p>
+        </w:tc>
+        <w:tc>
+          <w:tcPr>
+            <w:tcW w:w="6054" w:type="dxa"/>
+            <w:gridSpan w:val="2"/>
+            <w:tcBorders>
+              <w:top w:val="single" w:sz="4" w:space="0" w:color="000000"/>
+              <w:left w:val="single" w:sz="4" w:space="0" w:color="000000"/>
+              <w:bottom w:val="single" w:sz="4" w:space="0" w:color="000000"/>
+              <w:right w:val="single" w:sz="8" w:space="0" w:color="000000"/>
+            </w:tcBorders>
+          </w:tcPr>
+          <w:p>
+            <w:pPr>
+              <w:snapToGrid w:val="0"/>
+            </w:pPr>
+            <w:proofErr w:type="spellStart"/>
+            <w:r>
+              <w:t>Datu</w:t>
+            </w:r>
+            <w:proofErr w:type="spellEnd"/>
+            <w:r>
+              <w:t xml:space="preserve"> </w:t>
+            </w:r>
+            <w:proofErr w:type="spellStart"/>
+            <w:r>
+              <w:t>okerrak</w:t>
+            </w:r>
+            <w:proofErr w:type="spellEnd"/>
+            <w:r>
+              <w:t xml:space="preserve"> </w:t>
+            </w:r>
+            <w:proofErr w:type="spellStart"/>
+            <w:r>
+              <w:t>zeintzuk</w:t>
+            </w:r>
+            <w:proofErr w:type="spellEnd"/>
+            <w:r>
+              <w:t xml:space="preserve"> </w:t>
+            </w:r>
+            <w:proofErr w:type="spellStart"/>
+            <w:r>
+              <w:t>diren</w:t>
+            </w:r>
+            <w:proofErr w:type="spellEnd"/>
+            <w:r>
+              <w:t xml:space="preserve"> </w:t>
+            </w:r>
+            <w:proofErr w:type="spellStart"/>
+            <w:r>
+              <w:t>mesu</w:t>
+            </w:r>
+            <w:proofErr w:type="spellEnd"/>
+            <w:r>
+              <w:t xml:space="preserve"> </w:t>
+            </w:r>
+            <w:proofErr w:type="spellStart"/>
+            <w:r>
+              <w:t>batez</w:t>
+            </w:r>
+            <w:proofErr w:type="spellEnd"/>
+            <w:r>
+              <w:t xml:space="preserve"> </w:t>
+            </w:r>
+            <w:proofErr w:type="spellStart"/>
+            <w:r>
+              <w:t>adierazi</w:t>
+            </w:r>
+            <w:proofErr w:type="spellEnd"/>
+          </w:p>
+        </w:tc>
+      </w:tr>
+      <w:tr>
+        <w:trPr>
+          <w:trHeight w:val="112"/>
+        </w:trPr>
+        <w:tc>
+          <w:tcPr>
+            <w:tcW w:w="1998" w:type="dxa"/>
+            <w:tcBorders>
+              <w:left w:val="single" w:sz="8" w:space="0" w:color="000000"/>
+            </w:tcBorders>
+          </w:tcPr>
+          <w:p>
+            <w:pPr>
+              <w:snapToGrid w:val="0"/>
+              <w:rPr>
+                <w:b/>
+                <w:sz w:val="24"/>
+              </w:rPr>
+            </w:pPr>
+          </w:p>
+        </w:tc>
+        <w:tc>
+          <w:tcPr>
+            <w:tcW w:w="7118" w:type="dxa"/>
+            <w:gridSpan w:val="3"/>
+            <w:tcBorders>
+              <w:top w:val="single" w:sz="4" w:space="0" w:color="000000"/>
+              <w:left w:val="single" w:sz="4" w:space="0" w:color="000000"/>
+              <w:bottom w:val="single" w:sz="4" w:space="0" w:color="000000"/>
+              <w:right w:val="single" w:sz="8" w:space="0" w:color="000000"/>
+            </w:tcBorders>
+          </w:tcPr>
+          <w:p>
+            <w:pPr>
+              <w:snapToGrid w:val="0"/>
+            </w:pPr>
+            <w:r>
+              <w:t xml:space="preserve">5 </w:t>
+            </w:r>
+            <w:proofErr w:type="spellStart"/>
+            <w:r>
+              <w:t>Alternatiba</w:t>
+            </w:r>
+            <w:proofErr w:type="spellEnd"/>
+            <w:r>
+              <w:t xml:space="preserve"> </w:t>
+            </w:r>
+            <w:proofErr w:type="spellStart"/>
+            <w:r>
+              <w:t>Erabiltzailea</w:t>
+            </w:r>
+            <w:proofErr w:type="spellEnd"/>
+            <w:r>
+              <w:t xml:space="preserve"> </w:t>
+            </w:r>
+            <w:proofErr w:type="spellStart"/>
+            <w:r>
+              <w:t>exititzen</w:t>
+            </w:r>
+            <w:proofErr w:type="spellEnd"/>
+            <w:r>
+              <w:t xml:space="preserve"> da</w:t>
+            </w:r>
+          </w:p>
+        </w:tc>
+      </w:tr>
+      <w:tr>
+        <w:trPr>
+          <w:trHeight w:val="112"/>
+        </w:trPr>
+        <w:tc>
+          <w:tcPr>
+            <w:tcW w:w="1998" w:type="dxa"/>
+            <w:tcBorders>
+              <w:left w:val="single" w:sz="8" w:space="0" w:color="000000"/>
+              <w:bottom w:val="single" w:sz="4" w:space="0" w:color="000000"/>
+            </w:tcBorders>
+          </w:tcPr>
+          <w:p>
+            <w:pPr>
+              <w:snapToGrid w:val="0"/>
+              <w:rPr>
+                <w:b/>
+                <w:sz w:val="24"/>
+              </w:rPr>
+            </w:pPr>
+          </w:p>
+        </w:tc>
+        <w:tc>
+          <w:tcPr>
+            <w:tcW w:w="1064" w:type="dxa"/>
+            <w:tcBorders>
+              <w:top w:val="single" w:sz="4" w:space="0" w:color="000000"/>
+              <w:left w:val="single" w:sz="4" w:space="0" w:color="000000"/>
+              <w:bottom w:val="single" w:sz="4" w:space="0" w:color="000000"/>
+              <w:right w:val="single" w:sz="8" w:space="0" w:color="000000"/>
+            </w:tcBorders>
+          </w:tcPr>
+          <w:p>
+            <w:pPr>
+              <w:snapToGrid w:val="0"/>
+            </w:pPr>
+            <w:r>
+              <w:t>5</w:t>
+            </w:r>
+            <w:r>
+              <w:t>.1</w:t>
+            </w:r>
+          </w:p>
+        </w:tc>
+        <w:tc>
+          <w:tcPr>
+            <w:tcW w:w="6054" w:type="dxa"/>
+            <w:gridSpan w:val="2"/>
+            <w:tcBorders>
+              <w:top w:val="single" w:sz="4" w:space="0" w:color="000000"/>
+              <w:left w:val="single" w:sz="4" w:space="0" w:color="000000"/>
+              <w:bottom w:val="single" w:sz="4" w:space="0" w:color="000000"/>
+              <w:right w:val="single" w:sz="8" w:space="0" w:color="000000"/>
+            </w:tcBorders>
+          </w:tcPr>
+          <w:p>
+            <w:pPr>
+              <w:snapToGrid w:val="0"/>
+            </w:pPr>
+            <w:proofErr w:type="spellStart"/>
+            <w:r>
+              <w:t>Mesu</w:t>
+            </w:r>
+            <w:proofErr w:type="spellEnd"/>
+            <w:r>
+              <w:t xml:space="preserve"> batean </w:t>
+            </w:r>
+            <w:proofErr w:type="spellStart"/>
+            <w:r>
+              <w:t>adierazi</w:t>
+            </w:r>
+            <w:proofErr w:type="spellEnd"/>
+            <w:r>
+              <w:t xml:space="preserve"> eta </w:t>
+            </w:r>
+            <w:proofErr w:type="spellStart"/>
+            <w:r>
+              <w:t>logeatzeko</w:t>
+            </w:r>
+            <w:proofErr w:type="spellEnd"/>
+            <w:r>
+              <w:t xml:space="preserve"> </w:t>
+            </w:r>
+            <w:proofErr w:type="spellStart"/>
+            <w:r>
+              <w:t>aukera</w:t>
+            </w:r>
+            <w:proofErr w:type="spellEnd"/>
+            <w:r>
+              <w:t xml:space="preserve"> </w:t>
+            </w:r>
+            <w:proofErr w:type="spellStart"/>
+            <w:r>
+              <w:t>eman</w:t>
+            </w:r>
+            <w:proofErr w:type="spellEnd"/>
+          </w:p>
+        </w:tc>
+      </w:tr>
+    </w:tbl>
+    <w:p>
+      <w:pPr>
+        <w:rPr>
+          <w:b/>
+          <w:sz w:val="32"/>
+          <w:szCs w:val="32"/>
+        </w:rPr>
+      </w:pPr>
+    </w:p>
+    <w:p>
+      <w:pPr>
+        <w:suppressAutoHyphens w:val="0"/>
+        <w:spacing w:after="160" w:line="259" w:lineRule="auto"/>
+        <w:rPr>
+          <w:b/>
+          <w:sz w:val="32"/>
+          <w:szCs w:val="32"/>
+        </w:rPr>
+      </w:pPr>
+      <w:r>
+        <w:rPr>
+          <w:b/>
+          <w:sz w:val="32"/>
+          <w:szCs w:val="32"/>
+        </w:rPr>
+        <w:br w:type="page"/>
+      </w:r>
+    </w:p>
+    <w:p>
+      <w:pPr>
+        <w:rPr>
+          <w:b/>
+          <w:sz w:val="32"/>
+          <w:szCs w:val="32"/>
+        </w:rPr>
+      </w:pPr>
+      <w:r>
+        <w:rPr>
+          <w:b/>
+          <w:sz w:val="32"/>
+          <w:szCs w:val="32"/>
+        </w:rPr>
+        <w:lastRenderedPageBreak/>
+        <w:t xml:space="preserve">ERABILERA KASUA: </w:t>
+      </w:r>
+      <w:proofErr w:type="spellStart"/>
+      <w:r>
+        <w:rPr>
+          <w:b/>
+          <w:sz w:val="32"/>
+          <w:szCs w:val="32"/>
+        </w:rPr>
+        <w:t>Kartelera</w:t>
+      </w:r>
+      <w:proofErr w:type="spellEnd"/>
     </w:p>
     <w:p>
       <w:pPr>
@@ -49,7 +2595,7 @@
       </w:tblGrid>
       <w:tr>
         <w:trPr>
-          <w:trHeight w:val="276"/>
+          <w:trHeight w:val="227"/>
         </w:trPr>
         <w:tc>
           <w:tcPr>
@@ -96,6 +2642,14 @@
                 <w:b/>
               </w:rPr>
             </w:pPr>
+            <w:proofErr w:type="spellStart"/>
+            <w:r>
+              <w:rPr>
+                <w:b/>
+              </w:rPr>
+              <w:t>Kartelera</w:t>
+            </w:r>
+            <w:proofErr w:type="spellEnd"/>
           </w:p>
         </w:tc>
       </w:tr>
@@ -129,15 +2683,6 @@
             </w:r>
             <w:proofErr w:type="spellEnd"/>
           </w:p>
-          <w:p>
-            <w:pPr>
-              <w:rPr>
-                <w:b/>
-                <w:sz w:val="24"/>
-              </w:rPr>
-            </w:pPr>
-          </w:p>
-          <w:p/>
         </w:tc>
         <w:tc>
           <w:tcPr>
@@ -153,12 +2698,28 @@
             <w:pPr>
               <w:snapToGrid w:val="0"/>
             </w:pPr>
+            <w:proofErr w:type="spellStart"/>
+            <w:r>
+              <w:t>Langile</w:t>
+            </w:r>
+            <w:proofErr w:type="spellEnd"/>
+            <w:r>
+              <w:t xml:space="preserve"> baten </w:t>
+            </w:r>
+            <w:proofErr w:type="spellStart"/>
+            <w:r>
+              <w:t>login</w:t>
+            </w:r>
+            <w:proofErr w:type="spellEnd"/>
+            <w:r>
+              <w:t>-a</w:t>
+            </w:r>
           </w:p>
         </w:tc>
       </w:tr>
       <w:tr>
         <w:trPr>
-          <w:trHeight w:val="230"/>
+          <w:trHeight w:val="180"/>
         </w:trPr>
         <w:tc>
           <w:tcPr>
@@ -201,12 +2762,33 @@
             <w:pPr>
               <w:snapToGrid w:val="0"/>
             </w:pPr>
+            <w:proofErr w:type="spellStart"/>
+            <w:r>
+              <w:t>Zinema</w:t>
+            </w:r>
+            <w:proofErr w:type="spellEnd"/>
+            <w:r>
+              <w:t xml:space="preserve"> </w:t>
+            </w:r>
+            <w:proofErr w:type="spellStart"/>
+            <w:r>
+              <w:t>aretoko</w:t>
+            </w:r>
+            <w:proofErr w:type="spellEnd"/>
+            <w:r>
+              <w:t xml:space="preserve"> </w:t>
+            </w:r>
+            <w:proofErr w:type="spellStart"/>
+            <w:r>
+              <w:t>langilea</w:t>
+            </w:r>
+            <w:proofErr w:type="spellEnd"/>
           </w:p>
         </w:tc>
       </w:tr>
       <w:tr>
         <w:trPr>
-          <w:trHeight w:val="230"/>
+          <w:trHeight w:val="256"/>
         </w:trPr>
         <w:tc>
           <w:tcPr>
@@ -235,7 +2817,6 @@
             </w:r>
             <w:proofErr w:type="spellEnd"/>
           </w:p>
-          <w:p/>
         </w:tc>
         <w:tc>
           <w:tcPr>
@@ -252,6 +2833,171 @@
             <w:pPr>
               <w:snapToGrid w:val="0"/>
             </w:pPr>
+            <w:proofErr w:type="spellStart"/>
+            <w:r>
+              <w:t>Erregistatuta</w:t>
+            </w:r>
+            <w:proofErr w:type="spellEnd"/>
+            <w:r>
+              <w:t xml:space="preserve"> </w:t>
+            </w:r>
+            <w:proofErr w:type="spellStart"/>
+            <w:r>
+              <w:t>dago</w:t>
+            </w:r>
+            <w:proofErr w:type="spellEnd"/>
+            <w:r>
+              <w:t xml:space="preserve"> </w:t>
+            </w:r>
+            <w:proofErr w:type="spellStart"/>
+            <w:r>
+              <w:t>baina</w:t>
+            </w:r>
+            <w:proofErr w:type="spellEnd"/>
+            <w:r>
+              <w:t xml:space="preserve"> </w:t>
+            </w:r>
+            <w:proofErr w:type="spellStart"/>
+            <w:r>
+              <w:t>ez</w:t>
+            </w:r>
+            <w:proofErr w:type="spellEnd"/>
+            <w:r>
+              <w:t xml:space="preserve"> </w:t>
+            </w:r>
+            <w:proofErr w:type="spellStart"/>
+            <w:r>
+              <w:t>logeatuta</w:t>
+            </w:r>
+            <w:proofErr w:type="spellEnd"/>
+          </w:p>
+        </w:tc>
+      </w:tr>
+      <w:tr>
+        <w:trPr>
+          <w:trHeight w:val="380"/>
+        </w:trPr>
+        <w:tc>
+          <w:tcPr>
+            <w:tcW w:w="1998" w:type="dxa"/>
+            <w:tcBorders>
+              <w:top w:val="single" w:sz="4" w:space="0" w:color="000000"/>
+              <w:left w:val="single" w:sz="8" w:space="0" w:color="000000"/>
+              <w:bottom w:val="single" w:sz="4" w:space="0" w:color="000000"/>
+            </w:tcBorders>
+          </w:tcPr>
+          <w:p>
+            <w:pPr>
+              <w:snapToGrid w:val="0"/>
+              <w:rPr>
+                <w:b/>
+                <w:sz w:val="24"/>
+              </w:rPr>
+            </w:pPr>
+            <w:proofErr w:type="spellStart"/>
+            <w:r>
+              <w:rPr>
+                <w:b/>
+                <w:sz w:val="24"/>
+              </w:rPr>
+              <w:t>Gertaera</w:t>
+            </w:r>
+            <w:proofErr w:type="spellEnd"/>
+            <w:r>
+              <w:rPr>
+                <w:b/>
+                <w:sz w:val="24"/>
+              </w:rPr>
+              <w:t xml:space="preserve"> </w:t>
+            </w:r>
+            <w:proofErr w:type="spellStart"/>
+            <w:r>
+              <w:rPr>
+                <w:b/>
+                <w:sz w:val="24"/>
+              </w:rPr>
+              <w:t>fluxu</w:t>
+            </w:r>
+            <w:proofErr w:type="spellEnd"/>
+            <w:r>
+              <w:rPr>
+                <w:b/>
+                <w:sz w:val="24"/>
+              </w:rPr>
+              <w:t xml:space="preserve"> </w:t>
+            </w:r>
+            <w:proofErr w:type="spellStart"/>
+            <w:r>
+              <w:rPr>
+                <w:b/>
+                <w:sz w:val="24"/>
+              </w:rPr>
+              <w:t>normala</w:t>
+            </w:r>
+            <w:proofErr w:type="spellEnd"/>
+          </w:p>
+        </w:tc>
+        <w:tc>
+          <w:tcPr>
+            <w:tcW w:w="1109" w:type="dxa"/>
+            <w:gridSpan w:val="2"/>
+            <w:tcBorders>
+              <w:top w:val="single" w:sz="4" w:space="0" w:color="000000"/>
+              <w:left w:val="single" w:sz="4" w:space="0" w:color="000000"/>
+              <w:bottom w:val="single" w:sz="4" w:space="0" w:color="000000"/>
+            </w:tcBorders>
+          </w:tcPr>
+          <w:p>
+            <w:pPr>
+              <w:snapToGrid w:val="0"/>
+              <w:jc w:val="center"/>
+              <w:rPr>
+                <w:b/>
+              </w:rPr>
+            </w:pPr>
+            <w:proofErr w:type="spellStart"/>
+            <w:r>
+              <w:rPr>
+                <w:b/>
+              </w:rPr>
+              <w:t>Urratsa</w:t>
+            </w:r>
+            <w:proofErr w:type="spellEnd"/>
+          </w:p>
+          <w:p>
+            <w:pPr>
+              <w:jc w:val="center"/>
+              <w:rPr>
+                <w:b/>
+              </w:rPr>
+            </w:pPr>
+          </w:p>
+        </w:tc>
+        <w:tc>
+          <w:tcPr>
+            <w:tcW w:w="6009" w:type="dxa"/>
+            <w:tcBorders>
+              <w:top w:val="single" w:sz="4" w:space="0" w:color="000000"/>
+              <w:left w:val="single" w:sz="4" w:space="0" w:color="000000"/>
+              <w:bottom w:val="single" w:sz="4" w:space="0" w:color="000000"/>
+              <w:right w:val="single" w:sz="8" w:space="0" w:color="000000"/>
+            </w:tcBorders>
+          </w:tcPr>
+          <w:p>
+            <w:pPr>
+              <w:snapToGrid w:val="0"/>
+              <w:rPr>
+                <w:b/>
+              </w:rPr>
+            </w:pPr>
+            <w:proofErr w:type="spellStart"/>
+            <w:r>
+              <w:rPr>
+                <w:b/>
+              </w:rPr>
+              <w:t>Ekintza</w:t>
+            </w:r>
+            <w:proofErr w:type="spellEnd"/>
           </w:p>
         </w:tc>
       </w:tr>
@@ -266,58 +3012,15 @@
             <w:tcBorders>
               <w:top w:val="single" w:sz="4" w:space="0" w:color="000000"/>
               <w:left w:val="single" w:sz="8" w:space="0" w:color="000000"/>
-              <w:bottom w:val="single" w:sz="4" w:space="0" w:color="000000"/>
-            </w:tcBorders>
-          </w:tcPr>
-          <w:p>
-            <w:pPr>
-              <w:snapToGrid w:val="0"/>
-              <w:rPr>
-                <w:b/>
-                <w:sz w:val="24"/>
-              </w:rPr>
-            </w:pPr>
-            <w:proofErr w:type="spellStart"/>
-            <w:r>
-              <w:rPr>
-                <w:b/>
-                <w:sz w:val="24"/>
-              </w:rPr>
-              <w:t>Gertaera</w:t>
-            </w:r>
-            <w:proofErr w:type="spellEnd"/>
-            <w:r>
-              <w:rPr>
-                <w:b/>
-                <w:sz w:val="24"/>
-              </w:rPr>
-              <w:t xml:space="preserve"> </w:t>
-            </w:r>
-            <w:proofErr w:type="spellStart"/>
-            <w:r>
-              <w:rPr>
-                <w:b/>
-                <w:sz w:val="24"/>
-              </w:rPr>
-              <w:t>fluxu</w:t>
-            </w:r>
-            <w:proofErr w:type="spellEnd"/>
-            <w:r>
-              <w:rPr>
-                <w:b/>
-                <w:sz w:val="24"/>
-              </w:rPr>
-              <w:t xml:space="preserve"> </w:t>
-            </w:r>
-            <w:proofErr w:type="spellStart"/>
-            <w:r>
-              <w:rPr>
-                <w:b/>
-                <w:sz w:val="24"/>
-              </w:rPr>
-              <w:t>normala</w:t>
-            </w:r>
-            <w:proofErr w:type="spellEnd"/>
+            </w:tcBorders>
+          </w:tcPr>
+          <w:p>
+            <w:pPr>
+              <w:rPr>
+                <w:b/>
+                <w:sz w:val="24"/>
+              </w:rPr>
+            </w:pPr>
           </w:p>
         </w:tc>
         <w:tc>
@@ -334,26 +3037,10 @@
             <w:pPr>
               <w:snapToGrid w:val="0"/>
               <w:jc w:val="center"/>
-              <w:rPr>
-                <w:b/>
-              </w:rPr>
-            </w:pPr>
-            <w:proofErr w:type="spellStart"/>
-            <w:r>
-              <w:rPr>
-                <w:b/>
-              </w:rPr>
-              <w:t>Urratsa</w:t>
-            </w:r>
-            <w:proofErr w:type="spellEnd"/>
-          </w:p>
-          <w:p>
-            <w:pPr>
-              <w:jc w:val="center"/>
-              <w:rPr>
-                <w:b/>
-              </w:rPr>
-            </w:pPr>
+            </w:pPr>
+            <w:r>
+              <w:t>1</w:t>
+            </w:r>
           </w:p>
         </w:tc>
         <w:tc>
@@ -367,18 +3054,33 @@
             </w:tcBorders>
           </w:tcPr>
           <w:p>
-            <w:pPr>
-              <w:snapToGrid w:val="0"/>
-              <w:rPr>
-                <w:b/>
-              </w:rPr>
-            </w:pPr>
-            <w:proofErr w:type="spellStart"/>
-            <w:r>
-              <w:rPr>
-                <w:b/>
-              </w:rPr>
-              <w:t>Ekintza</w:t>
+            <w:proofErr w:type="spellStart"/>
+            <w:r>
+              <w:t>Langileak</w:t>
+            </w:r>
+            <w:proofErr w:type="spellEnd"/>
+            <w:r>
+              <w:t xml:space="preserve"> </w:t>
+            </w:r>
+            <w:proofErr w:type="spellStart"/>
+            <w:r>
+              <w:t>datuak</w:t>
+            </w:r>
+            <w:proofErr w:type="spellEnd"/>
+            <w:r>
+              <w:t xml:space="preserve"> </w:t>
+            </w:r>
+            <w:proofErr w:type="spellStart"/>
+            <w:r>
+              <w:t>sartzen</w:t>
+            </w:r>
+            <w:proofErr w:type="spellEnd"/>
+            <w:r>
+              <w:t xml:space="preserve"> </w:t>
+            </w:r>
+            <w:proofErr w:type="spellStart"/>
+            <w:r>
+              <w:t>ditu</w:t>
             </w:r>
             <w:proofErr w:type="spellEnd"/>
           </w:p>
@@ -386,27 +3088,17 @@
       </w:tr>
       <w:tr>
         <w:trPr>
-          <w:trHeight w:val="276"/>
+          <w:trHeight w:val="250"/>
         </w:trPr>
         <w:tc>
           <w:tcPr>
             <w:tcW w:w="1998" w:type="dxa"/>
             <w:vMerge/>
             <w:tcBorders>
-              <w:top w:val="single" w:sz="4" w:space="0" w:color="000000"/>
               <w:left w:val="single" w:sz="8" w:space="0" w:color="000000"/>
-              <w:bottom w:val="single" w:sz="4" w:space="0" w:color="000000"/>
-            </w:tcBorders>
-          </w:tcPr>
-          <w:p>
-            <w:pPr>
-              <w:snapToGrid w:val="0"/>
-              <w:rPr>
-                <w:b/>
-                <w:sz w:val="24"/>
-              </w:rPr>
-            </w:pPr>
-          </w:p>
+            </w:tcBorders>
+          </w:tcPr>
+          <w:p/>
         </w:tc>
         <w:tc>
           <w:tcPr>
@@ -424,13 +3116,8 @@
               <w:jc w:val="center"/>
             </w:pPr>
             <w:r>
-              <w:t>1</w:t>
-            </w:r>
-          </w:p>
-          <w:p>
-            <w:pPr>
-              <w:jc w:val="center"/>
-            </w:pPr>
+              <w:t>2</w:t>
+            </w:r>
           </w:p>
         </w:tc>
         <w:tc>
@@ -443,31 +3130,43 @@
               <w:right w:val="single" w:sz="8" w:space="0" w:color="000000"/>
             </w:tcBorders>
           </w:tcPr>
-          <w:p/>
+          <w:p>
+            <w:proofErr w:type="spellStart"/>
+            <w:r>
+              <w:t>Datuak</w:t>
+            </w:r>
+            <w:proofErr w:type="spellEnd"/>
+            <w:r>
+              <w:t xml:space="preserve"> </w:t>
+            </w:r>
+            <w:proofErr w:type="spellStart"/>
+            <w:r>
+              <w:t>balidatzen</w:t>
+            </w:r>
+            <w:proofErr w:type="spellEnd"/>
+            <w:r>
+              <w:t xml:space="preserve"> </w:t>
+            </w:r>
+            <w:proofErr w:type="spellStart"/>
+            <w:r>
+              <w:t>dira</w:t>
+            </w:r>
+            <w:proofErr w:type="spellEnd"/>
+          </w:p>
         </w:tc>
       </w:tr>
       <w:tr>
         <w:trPr>
-          <w:trHeight w:val="230"/>
+          <w:trHeight w:val="254"/>
         </w:trPr>
         <w:tc>
           <w:tcPr>
             <w:tcW w:w="1998" w:type="dxa"/>
-            <w:tcBorders>
-              <w:top w:val="single" w:sz="4" w:space="0" w:color="000000"/>
+            <w:vMerge/>
+            <w:tcBorders>
               <w:left w:val="single" w:sz="8" w:space="0" w:color="000000"/>
-              <w:bottom w:val="single" w:sz="4" w:space="0" w:color="000000"/>
-            </w:tcBorders>
-          </w:tcPr>
-          <w:p>
-            <w:pPr>
-              <w:snapToGrid w:val="0"/>
-              <w:rPr>
-                <w:b/>
-                <w:sz w:val="24"/>
-              </w:rPr>
-            </w:pPr>
-          </w:p>
+            </w:tcBorders>
+          </w:tcPr>
           <w:p/>
         </w:tc>
         <w:tc>
@@ -486,7 +3185,7 @@
               <w:jc w:val="center"/>
             </w:pPr>
             <w:r>
-              <w:t>2</w:t>
+              <w:t>3</w:t>
             </w:r>
           </w:p>
         </w:tc>
@@ -500,155 +3199,66 @@
               <w:right w:val="single" w:sz="8" w:space="0" w:color="000000"/>
             </w:tcBorders>
           </w:tcPr>
-          <w:p/>
+          <w:p>
+            <w:pPr>
+              <w:snapToGrid w:val="0"/>
+            </w:pPr>
+            <w:proofErr w:type="spellStart"/>
+            <w:r>
+              <w:t>Erabiltzaile</w:t>
+            </w:r>
+            <w:proofErr w:type="spellEnd"/>
+            <w:r>
+              <w:t xml:space="preserve"> </w:t>
+            </w:r>
+            <w:proofErr w:type="spellStart"/>
+            <w:r>
+              <w:t>hori</w:t>
+            </w:r>
+            <w:proofErr w:type="spellEnd"/>
+            <w:r>
+              <w:t xml:space="preserve"> eta </w:t>
+            </w:r>
+            <w:proofErr w:type="spellStart"/>
+            <w:r>
+              <w:t>pasahitza</w:t>
+            </w:r>
+            <w:proofErr w:type="spellEnd"/>
+            <w:r>
+              <w:t xml:space="preserve"> </w:t>
+            </w:r>
+            <w:proofErr w:type="spellStart"/>
+            <w:r>
+              <w:t>konprobatzen</w:t>
+            </w:r>
+            <w:proofErr w:type="spellEnd"/>
+            <w:r>
+              <w:t xml:space="preserve"> </w:t>
+            </w:r>
+            <w:proofErr w:type="spellStart"/>
+            <w:r>
+              <w:t>dira</w:t>
+            </w:r>
+            <w:proofErr w:type="spellEnd"/>
+          </w:p>
         </w:tc>
       </w:tr>
       <w:tr>
         <w:trPr>
-          <w:trHeight w:val="230"/>
+          <w:trHeight w:val="408"/>
         </w:trPr>
         <w:tc>
           <w:tcPr>
             <w:tcW w:w="1998" w:type="dxa"/>
-            <w:vMerge w:val="restart"/>
             <w:tcBorders>
               <w:top w:val="single" w:sz="4" w:space="0" w:color="000000"/>
               <w:left w:val="single" w:sz="8" w:space="0" w:color="000000"/>
-            </w:tcBorders>
-          </w:tcPr>
-          <w:p>
-            <w:pPr>
-              <w:snapToGrid w:val="0"/>
-              <w:rPr>
-                <w:b/>
-                <w:sz w:val="24"/>
-              </w:rPr>
-            </w:pPr>
-          </w:p>
-          <w:p/>
-        </w:tc>
-        <w:tc>
-          <w:tcPr>
-            <w:tcW w:w="1109" w:type="dxa"/>
-            <w:gridSpan w:val="2"/>
-            <w:tcBorders>
-              <w:top w:val="single" w:sz="4" w:space="0" w:color="000000"/>
-              <w:left w:val="single" w:sz="4" w:space="0" w:color="000000"/>
-              <w:bottom w:val="single" w:sz="4" w:space="0" w:color="000000"/>
-            </w:tcBorders>
-          </w:tcPr>
-          <w:p>
-            <w:pPr>
-              <w:snapToGrid w:val="0"/>
-              <w:jc w:val="center"/>
-            </w:pPr>
-            <w:r>
-              <w:t>3</w:t>
-            </w:r>
-          </w:p>
-          <w:p>
-            <w:pPr>
-              <w:jc w:val="center"/>
-            </w:pPr>
-          </w:p>
-        </w:tc>
-        <w:tc>
-          <w:tcPr>
-            <w:tcW w:w="6009" w:type="dxa"/>
-            <w:tcBorders>
-              <w:top w:val="single" w:sz="4" w:space="0" w:color="000000"/>
-              <w:left w:val="single" w:sz="4" w:space="0" w:color="000000"/>
-              <w:bottom w:val="single" w:sz="4" w:space="0" w:color="000000"/>
-              <w:right w:val="single" w:sz="8" w:space="0" w:color="000000"/>
-            </w:tcBorders>
-          </w:tcPr>
-          <w:p>
-            <w:pPr>
-              <w:snapToGrid w:val="0"/>
-            </w:pPr>
-          </w:p>
-        </w:tc>
-      </w:tr>
-      <w:tr>
-        <w:trPr>
-          <w:trHeight w:val="470"/>
-        </w:trPr>
-        <w:tc>
-          <w:tcPr>
-            <w:tcW w:w="1998" w:type="dxa"/>
-            <w:vMerge/>
-            <w:tcBorders>
-              <w:left w:val="single" w:sz="8" w:space="0" w:color="000000"/>
-            </w:tcBorders>
-          </w:tcPr>
-          <w:p>
-            <w:pPr>
-              <w:snapToGrid w:val="0"/>
-              <w:rPr>
-                <w:b/>
-                <w:sz w:val="24"/>
-              </w:rPr>
-            </w:pPr>
-          </w:p>
-        </w:tc>
-        <w:tc>
-          <w:tcPr>
-            <w:tcW w:w="1109" w:type="dxa"/>
-            <w:gridSpan w:val="2"/>
-            <w:tcBorders>
-              <w:top w:val="single" w:sz="4" w:space="0" w:color="000000"/>
-              <w:left w:val="single" w:sz="4" w:space="0" w:color="000000"/>
-            </w:tcBorders>
-          </w:tcPr>
-          <w:p>
-            <w:pPr>
-              <w:snapToGrid w:val="0"/>
-              <w:jc w:val="center"/>
-            </w:pPr>
-            <w:r>
-              <w:t>4</w:t>
-            </w:r>
-          </w:p>
-        </w:tc>
-        <w:tc>
-          <w:tcPr>
-            <w:tcW w:w="6009" w:type="dxa"/>
-            <w:tcBorders>
-              <w:top w:val="single" w:sz="4" w:space="0" w:color="000000"/>
-              <w:left w:val="single" w:sz="4" w:space="0" w:color="000000"/>
-              <w:right w:val="single" w:sz="8" w:space="0" w:color="000000"/>
-            </w:tcBorders>
-          </w:tcPr>
-          <w:p>
-            <w:pPr>
-              <w:snapToGrid w:val="0"/>
-              <w:rPr>
-                <w:i/>
-              </w:rPr>
-            </w:pPr>
-          </w:p>
-        </w:tc>
-      </w:tr>
-      <w:tr>
-        <w:trPr>
-          <w:trHeight w:val="230"/>
-        </w:trPr>
-        <w:tc>
-          <w:tcPr>
-            <w:tcW w:w="1998" w:type="dxa"/>
-            <w:tcBorders>
-              <w:top w:val="single" w:sz="4" w:space="0" w:color="000000"/>
-              <w:left w:val="single" w:sz="8" w:space="0" w:color="000000"/>
-              <w:bottom w:val="single" w:sz="4" w:space="0" w:color="000000"/>
-            </w:tcBorders>
-          </w:tcPr>
-          <w:p>
-            <w:pPr>
-              <w:snapToGrid w:val="0"/>
-              <w:rPr>
-                <w:b/>
-                <w:sz w:val="24"/>
-              </w:rPr>
+              <w:bottom w:val="single" w:sz="4" w:space="0" w:color="000000"/>
+            </w:tcBorders>
+          </w:tcPr>
+          <w:p>
+            <w:pPr>
+              <w:snapToGrid w:val="0"/>
             </w:pPr>
             <w:proofErr w:type="spellStart"/>
             <w:r>
@@ -676,7 +3286,6 @@
             </w:r>
             <w:proofErr w:type="spellEnd"/>
           </w:p>
-          <w:p/>
         </w:tc>
         <w:tc>
           <w:tcPr>
@@ -693,6 +3302,54 @@
             <w:pPr>
               <w:snapToGrid w:val="0"/>
             </w:pPr>
+            <w:proofErr w:type="spellStart"/>
+            <w:r>
+              <w:t>Langilea</w:t>
+            </w:r>
+            <w:proofErr w:type="spellEnd"/>
+            <w:r>
+              <w:t xml:space="preserve"> </w:t>
+            </w:r>
+            <w:proofErr w:type="spellStart"/>
+            <w:r>
+              <w:t>logeatuta</w:t>
+            </w:r>
+            <w:proofErr w:type="spellEnd"/>
+            <w:r>
+              <w:t xml:space="preserve"> eta </w:t>
+            </w:r>
+            <w:proofErr w:type="spellStart"/>
+            <w:r>
+              <w:t>egun</w:t>
+            </w:r>
+            <w:proofErr w:type="spellEnd"/>
+            <w:r>
+              <w:t xml:space="preserve"> </w:t>
+            </w:r>
+            <w:proofErr w:type="spellStart"/>
+            <w:r>
+              <w:t>aukeraketaren</w:t>
+            </w:r>
+            <w:proofErr w:type="spellEnd"/>
+            <w:r>
+              <w:t xml:space="preserve"> </w:t>
+            </w:r>
+            <w:proofErr w:type="spellStart"/>
+            <w:r>
+              <w:t>pantailan</w:t>
+            </w:r>
+            <w:proofErr w:type="spellEnd"/>
+            <w:r>
+              <w:t xml:space="preserve"> </w:t>
+            </w:r>
+            <w:proofErr w:type="spellStart"/>
+            <w:r>
+              <w:t>egongo</w:t>
+            </w:r>
+            <w:proofErr w:type="spellEnd"/>
+            <w:r>
+              <w:t xml:space="preserve"> da</w:t>
+            </w:r>
           </w:p>
         </w:tc>
       </w:tr>
@@ -743,14 +3400,30 @@
             <w:pPr>
               <w:snapToGrid w:val="0"/>
             </w:pPr>
+            <w:r>
+              <w:t xml:space="preserve">4 </w:t>
+            </w:r>
             <w:proofErr w:type="spellStart"/>
             <w:r>
               <w:t>Alternatiba</w:t>
             </w:r>
             <w:proofErr w:type="spellEnd"/>
             <w:r>
-              <w:t xml:space="preserve"> 1</w:t>
-            </w:r>
+              <w:t xml:space="preserve"> </w:t>
+            </w:r>
+            <w:proofErr w:type="spellStart"/>
+            <w:r>
+              <w:t>Datu</w:t>
+            </w:r>
+            <w:proofErr w:type="spellEnd"/>
+            <w:r>
+              <w:t xml:space="preserve"> </w:t>
+            </w:r>
+            <w:proofErr w:type="spellStart"/>
+            <w:r>
+              <w:t>okerrak</w:t>
+            </w:r>
+            <w:proofErr w:type="spellEnd"/>
           </w:p>
         </w:tc>
       </w:tr>
@@ -791,7 +3464,7 @@
               <w:snapToGrid w:val="0"/>
             </w:pPr>
             <w:r>
-              <w:t>3.1</w:t>
+              <w:t>4.1</w:t>
             </w:r>
           </w:p>
         </w:tc>
@@ -810,6 +3483,59 @@
             <w:pPr>
               <w:snapToGrid w:val="0"/>
             </w:pPr>
+            <w:proofErr w:type="spellStart"/>
+            <w:r>
+              <w:t>Datu</w:t>
+            </w:r>
+            <w:proofErr w:type="spellEnd"/>
+            <w:r>
+              <w:t xml:space="preserve"> </w:t>
+            </w:r>
+            <w:proofErr w:type="spellStart"/>
+            <w:r>
+              <w:t>okerrak</w:t>
+            </w:r>
+            <w:proofErr w:type="spellEnd"/>
+            <w:r>
+              <w:t xml:space="preserve"> </w:t>
+            </w:r>
+            <w:proofErr w:type="spellStart"/>
+            <w:r>
+              <w:t>zeintzuk</w:t>
+            </w:r>
+            <w:proofErr w:type="spellEnd"/>
+            <w:r>
+              <w:t xml:space="preserve"> </w:t>
+            </w:r>
+            <w:proofErr w:type="spellStart"/>
+            <w:r>
+              <w:t>diren</w:t>
+            </w:r>
+            <w:proofErr w:type="spellEnd"/>
+            <w:r>
+              <w:t xml:space="preserve"> </w:t>
+            </w:r>
+            <w:proofErr w:type="spellStart"/>
+            <w:r>
+              <w:t>mesu</w:t>
+            </w:r>
+            <w:proofErr w:type="spellEnd"/>
+            <w:r>
+              <w:t xml:space="preserve"> </w:t>
+            </w:r>
+            <w:proofErr w:type="spellStart"/>
+            <w:r>
+              <w:t>batez</w:t>
+            </w:r>
+            <w:proofErr w:type="spellEnd"/>
+            <w:r>
+              <w:t xml:space="preserve"> </w:t>
+            </w:r>
+            <w:proofErr w:type="spellStart"/>
+            <w:r>
+              <w:t>adierazi</w:t>
+            </w:r>
+            <w:proofErr w:type="spellEnd"/>
           </w:p>
         </w:tc>
       </w:tr>
@@ -820,7 +3546,6 @@
         <w:tc>
           <w:tcPr>
             <w:tcW w:w="1998" w:type="dxa"/>
-            <w:vMerge/>
             <w:tcBorders>
               <w:left w:val="single" w:sz="8" w:space="0" w:color="000000"/>
             </w:tcBorders>
@@ -837,38 +3562,51 @@
         </w:tc>
         <w:tc>
           <w:tcPr>
-            <w:tcW w:w="1064" w:type="dxa"/>
-            <w:tcBorders>
-              <w:top w:val="single" w:sz="4" w:space="0" w:color="000000"/>
-              <w:left w:val="single" w:sz="4" w:space="0" w:color="000000"/>
-              <w:bottom w:val="single" w:sz="4" w:space="0" w:color="000000"/>
-              <w:right w:val="single" w:sz="8" w:space="0" w:color="000000"/>
-            </w:tcBorders>
-          </w:tcPr>
-          <w:p>
-            <w:pPr>
-              <w:snapToGrid w:val="0"/>
-            </w:pPr>
-            <w:r>
-              <w:t>3.2</w:t>
-            </w:r>
-          </w:p>
-        </w:tc>
-        <w:tc>
-          <w:tcPr>
-            <w:tcW w:w="6054" w:type="dxa"/>
-            <w:gridSpan w:val="2"/>
-            <w:tcBorders>
-              <w:top w:val="single" w:sz="4" w:space="0" w:color="000000"/>
-              <w:left w:val="single" w:sz="4" w:space="0" w:color="000000"/>
-              <w:bottom w:val="single" w:sz="4" w:space="0" w:color="000000"/>
-              <w:right w:val="single" w:sz="8" w:space="0" w:color="000000"/>
-            </w:tcBorders>
-          </w:tcPr>
-          <w:p>
-            <w:pPr>
-              <w:snapToGrid w:val="0"/>
-            </w:pPr>
+            <w:tcW w:w="7118" w:type="dxa"/>
+            <w:gridSpan w:val="3"/>
+            <w:tcBorders>
+              <w:top w:val="single" w:sz="4" w:space="0" w:color="000000"/>
+              <w:left w:val="single" w:sz="4" w:space="0" w:color="000000"/>
+              <w:bottom w:val="single" w:sz="4" w:space="0" w:color="000000"/>
+              <w:right w:val="single" w:sz="8" w:space="0" w:color="000000"/>
+            </w:tcBorders>
+          </w:tcPr>
+          <w:p>
+            <w:pPr>
+              <w:snapToGrid w:val="0"/>
+            </w:pPr>
+            <w:r>
+              <w:t xml:space="preserve">5 </w:t>
+            </w:r>
+            <w:proofErr w:type="spellStart"/>
+            <w:r>
+              <w:t>Alternatiba</w:t>
+            </w:r>
+            <w:proofErr w:type="spellEnd"/>
+            <w:r>
+              <w:t xml:space="preserve"> </w:t>
+            </w:r>
+            <w:proofErr w:type="spellStart"/>
+            <w:r>
+              <w:t>Erabiltzailea</w:t>
+            </w:r>
+            <w:proofErr w:type="spellEnd"/>
+            <w:r>
+              <w:t xml:space="preserve"> </w:t>
+            </w:r>
+            <w:proofErr w:type="spellStart"/>
+            <w:r>
+              <w:t>ez</w:t>
+            </w:r>
+            <w:proofErr w:type="spellEnd"/>
+            <w:r>
+              <w:t xml:space="preserve"> da </w:t>
+            </w:r>
+            <w:proofErr w:type="spellStart"/>
+            <w:r>
+              <w:t>exititzen</w:t>
+            </w:r>
+            <w:proofErr w:type="spellEnd"/>
           </w:p>
         </w:tc>
       </w:tr>
@@ -908,7 +3646,7 @@
               <w:snapToGrid w:val="0"/>
             </w:pPr>
             <w:r>
-              <w:t>3.3</w:t>
+              <w:t>5.1</w:t>
             </w:r>
           </w:p>
         </w:tc>
@@ -927,6 +3665,27 @@
             <w:pPr>
               <w:snapToGrid w:val="0"/>
             </w:pPr>
+            <w:proofErr w:type="spellStart"/>
+            <w:r>
+              <w:t>Erregistratzeko</w:t>
+            </w:r>
+            <w:proofErr w:type="spellEnd"/>
+            <w:r>
+              <w:t xml:space="preserve"> </w:t>
+            </w:r>
+            <w:proofErr w:type="spellStart"/>
+            <w:r>
+              <w:t>aukera</w:t>
+            </w:r>
+            <w:proofErr w:type="spellEnd"/>
+            <w:r>
+              <w:t xml:space="preserve"> </w:t>
+            </w:r>
+            <w:proofErr w:type="spellStart"/>
+            <w:r>
+              <w:t>eman</w:t>
+            </w:r>
+            <w:proofErr w:type="spellEnd"/>
           </w:p>
         </w:tc>
       </w:tr>
@@ -966,14 +3725,62 @@
             <w:pPr>
               <w:snapToGrid w:val="0"/>
             </w:pPr>
-            <w:proofErr w:type="spellStart"/>
-            <w:r>
-              <w:t>Alternatiba</w:t>
-            </w:r>
-            <w:proofErr w:type="spellEnd"/>
-            <w:r>
-              <w:t xml:space="preserve"> 2</w:t>
-            </w:r>
+            <w:r>
+              <w:t xml:space="preserve">6 </w:t>
+            </w:r>
+            <w:proofErr w:type="spellStart"/>
+            <w:r>
+              <w:t>Alterantiba</w:t>
+            </w:r>
+            <w:proofErr w:type="spellEnd"/>
+            <w:r>
+              <w:t xml:space="preserve"> </w:t>
+            </w:r>
+            <w:proofErr w:type="spellStart"/>
+            <w:r>
+              <w:t>Erabiltzailea</w:t>
+            </w:r>
+            <w:proofErr w:type="spellEnd"/>
+            <w:r>
+              <w:t xml:space="preserve"> eta </w:t>
+            </w:r>
+            <w:proofErr w:type="spellStart"/>
+            <w:r>
+              <w:t>pasahitza</w:t>
+            </w:r>
+            <w:proofErr w:type="spellEnd"/>
+            <w:r>
+              <w:t xml:space="preserve"> </w:t>
+            </w:r>
+            <w:proofErr w:type="spellStart"/>
+            <w:r>
+              <w:t>ez</w:t>
+            </w:r>
+            <w:proofErr w:type="spellEnd"/>
+            <w:r>
+              <w:t xml:space="preserve"> </w:t>
+            </w:r>
+            <w:proofErr w:type="spellStart"/>
+            <w:r>
+              <w:t>dute</w:t>
+            </w:r>
+            <w:proofErr w:type="spellEnd"/>
+            <w:r>
+              <w:t xml:space="preserve"> </w:t>
+            </w:r>
+            <w:proofErr w:type="spellStart"/>
+            <w:r>
+              <w:t>bat</w:t>
+            </w:r>
+            <w:proofErr w:type="spellEnd"/>
+            <w:r>
+              <w:t xml:space="preserve"> </w:t>
+            </w:r>
+            <w:proofErr w:type="spellStart"/>
+            <w:r>
+              <w:t>egiten</w:t>
+            </w:r>
+            <w:proofErr w:type="spellEnd"/>
           </w:p>
         </w:tc>
       </w:tr>
@@ -986,6 +3793,7 @@
             <w:tcW w:w="1998" w:type="dxa"/>
             <w:tcBorders>
               <w:left w:val="single" w:sz="8" w:space="0" w:color="000000"/>
+              <w:bottom w:val="single" w:sz="4" w:space="0" w:color="000000"/>
             </w:tcBorders>
           </w:tcPr>
           <w:p>
@@ -1013,7 +3821,7 @@
               <w:snapToGrid w:val="0"/>
             </w:pPr>
             <w:r>
-              <w:t>3.1</w:t>
+              <w:t>6.1</w:t>
             </w:r>
           </w:p>
         </w:tc>
@@ -1032,65 +3840,19 @@
             <w:pPr>
               <w:snapToGrid w:val="0"/>
             </w:pPr>
-          </w:p>
-        </w:tc>
-      </w:tr>
-      <w:tr>
-        <w:trPr>
-          <w:trHeight w:val="112"/>
-        </w:trPr>
-        <w:tc>
-          <w:tcPr>
-            <w:tcW w:w="1998" w:type="dxa"/>
-            <w:tcBorders>
-              <w:left w:val="single" w:sz="8" w:space="0" w:color="000000"/>
-              <w:bottom w:val="single" w:sz="4" w:space="0" w:color="000000"/>
-            </w:tcBorders>
-          </w:tcPr>
-          <w:p>
-            <w:pPr>
-              <w:snapToGrid w:val="0"/>
-              <w:rPr>
-                <w:b/>
-                <w:sz w:val="24"/>
-              </w:rPr>
-            </w:pPr>
-          </w:p>
-        </w:tc>
-        <w:tc>
-          <w:tcPr>
-            <w:tcW w:w="1064" w:type="dxa"/>
-            <w:tcBorders>
-              <w:top w:val="single" w:sz="4" w:space="0" w:color="000000"/>
-              <w:left w:val="single" w:sz="4" w:space="0" w:color="000000"/>
-              <w:bottom w:val="single" w:sz="4" w:space="0" w:color="000000"/>
-              <w:right w:val="single" w:sz="8" w:space="0" w:color="000000"/>
-            </w:tcBorders>
-          </w:tcPr>
-          <w:p>
-            <w:pPr>
-              <w:snapToGrid w:val="0"/>
-            </w:pPr>
-            <w:r>
-              <w:t>3.2</w:t>
-            </w:r>
-          </w:p>
-        </w:tc>
-        <w:tc>
-          <w:tcPr>
-            <w:tcW w:w="6054" w:type="dxa"/>
-            <w:gridSpan w:val="2"/>
-            <w:tcBorders>
-              <w:top w:val="single" w:sz="4" w:space="0" w:color="000000"/>
-              <w:left w:val="single" w:sz="4" w:space="0" w:color="000000"/>
-              <w:bottom w:val="single" w:sz="4" w:space="0" w:color="000000"/>
-              <w:right w:val="single" w:sz="8" w:space="0" w:color="000000"/>
-            </w:tcBorders>
-          </w:tcPr>
-          <w:p>
-            <w:pPr>
-              <w:snapToGrid w:val="0"/>
-            </w:pPr>
+            <w:proofErr w:type="spellStart"/>
+            <w:r>
+              <w:t>Mesu</w:t>
+            </w:r>
+            <w:proofErr w:type="spellEnd"/>
+            <w:r>
+              <w:t xml:space="preserve"> batean </w:t>
+            </w:r>
+            <w:proofErr w:type="spellStart"/>
+            <w:r>
+              <w:t>adierazi</w:t>
+            </w:r>
+            <w:proofErr w:type="spellEnd"/>
           </w:p>
         </w:tc>
       </w:tr>
@@ -1104,7 +3866,6 @@
         </w:rPr>
       </w:pPr>
     </w:p>
-    <w:p/>
     <w:sectPr>
       <w:pgSz w:w="11906" w:h="16838"/>
       <w:pgMar w:top="1417" w:right="1701" w:bottom="1417" w:left="1701" w:header="708" w:footer="708" w:gutter="0"/>
@@ -1113,6 +3874,103 @@
     </w:sectPr>
   </w:body>
 </w:document>
+</file>
+
+<file path=word/numbering.xml><?xml version="1.0" encoding="utf-8"?>
+<w:numbering xmlns:wpc="http://schemas.microsoft.com/office/word/2010/wordprocessingCanvas" xmlns:cx="http://schemas.microsoft.com/office/drawing/2014/chartex" xmlns:mc="http://schemas.openxmlformats.org/markup-compatibility/2006" xmlns:o="urn:schemas-microsoft-com:office:office" xmlns:r="http://schemas.openxmlformats.org/officeDocument/2006/relationships" xmlns:m="http://schemas.openxmlformats.org/officeDocument/2006/math" xmlns:v="urn:schemas-microsoft-com:vml" xmlns:wp14="http://schemas.microsoft.com/office/word/2010/wordprocessingDrawing" xmlns:wp="http://schemas.openxmlformats.org/drawingml/2006/wordprocessingDrawing" xmlns:w10="urn:schemas-microsoft-com:office:word" xmlns:w="http://schemas.openxmlformats.org/wordprocessingml/2006/main" xmlns:w14="http://schemas.microsoft.com/office/word/2010/wordml" xmlns:w15="http://schemas.microsoft.com/office/word/2012/wordml" xmlns:w16se="http://schemas.microsoft.com/office/word/2015/wordml/symex" xmlns:wpg="http://schemas.microsoft.com/office/word/2010/wordprocessingGroup" xmlns:wpi="http://schemas.microsoft.com/office/word/2010/wordprocessingInk" xmlns:wne="http://schemas.microsoft.com/office/word/2006/wordml" xmlns:wps="http://schemas.microsoft.com/office/word/2010/wordprocessingShape" mc:Ignorable="w14 w15 w16se wp14">
+  <w:abstractNum w:abstractNumId="0" w15:restartNumberingAfterBreak="0">
+    <w:nsid w:val="40FD6713"/>
+    <w:multiLevelType w:val="hybridMultilevel"/>
+    <w:tmpl w:val="BA7218BE"/>
+    <w:lvl w:ilvl="0" w:tplc="0C0A000F">
+      <w:start w:val="1"/>
+      <w:numFmt w:val="decimal"/>
+      <w:lvlText w:val="%1."/>
+      <w:lvlJc w:val="left"/>
+      <w:pPr>
+        <w:ind w:left="720" w:hanging="360"/>
+      </w:pPr>
+      <w:rPr>
+        <w:rFonts w:hint="default"/>
+      </w:rPr>
+    </w:lvl>
+    <w:lvl w:ilvl="1" w:tplc="0C0A0019" w:tentative="1">
+      <w:start w:val="1"/>
+      <w:numFmt w:val="lowerLetter"/>
+      <w:lvlText w:val="%2."/>
+      <w:lvlJc w:val="left"/>
+      <w:pPr>
+        <w:ind w:left="1440" w:hanging="360"/>
+      </w:pPr>
+    </w:lvl>
+    <w:lvl w:ilvl="2" w:tplc="0C0A001B" w:tentative="1">
+      <w:start w:val="1"/>
+      <w:numFmt w:val="lowerRoman"/>
+      <w:lvlText w:val="%3."/>
+      <w:lvlJc w:val="right"/>
+      <w:pPr>
+        <w:ind w:left="2160" w:hanging="180"/>
+      </w:pPr>
+    </w:lvl>
+    <w:lvl w:ilvl="3" w:tplc="0C0A000F" w:tentative="1">
+      <w:start w:val="1"/>
+      <w:numFmt w:val="decimal"/>
+      <w:lvlText w:val="%4."/>
+      <w:lvlJc w:val="left"/>
+      <w:pPr>
+        <w:ind w:left="2880" w:hanging="360"/>
+      </w:pPr>
+    </w:lvl>
+    <w:lvl w:ilvl="4" w:tplc="0C0A0019" w:tentative="1">
+      <w:start w:val="1"/>
+      <w:numFmt w:val="lowerLetter"/>
+      <w:lvlText w:val="%5."/>
+      <w:lvlJc w:val="left"/>
+      <w:pPr>
+        <w:ind w:left="3600" w:hanging="360"/>
+      </w:pPr>
+    </w:lvl>
+    <w:lvl w:ilvl="5" w:tplc="0C0A001B" w:tentative="1">
+      <w:start w:val="1"/>
+      <w:numFmt w:val="lowerRoman"/>
+      <w:lvlText w:val="%6."/>
+      <w:lvlJc w:val="right"/>
+      <w:pPr>
+        <w:ind w:left="4320" w:hanging="180"/>
+      </w:pPr>
+    </w:lvl>
+    <w:lvl w:ilvl="6" w:tplc="0C0A000F" w:tentative="1">
+      <w:start w:val="1"/>
+      <w:numFmt w:val="decimal"/>
+      <w:lvlText w:val="%7."/>
+      <w:lvlJc w:val="left"/>
+      <w:pPr>
+        <w:ind w:left="5040" w:hanging="360"/>
+      </w:pPr>
+    </w:lvl>
+    <w:lvl w:ilvl="7" w:tplc="0C0A0019" w:tentative="1">
+      <w:start w:val="1"/>
+      <w:numFmt w:val="lowerLetter"/>
+      <w:lvlText w:val="%8."/>
+      <w:lvlJc w:val="left"/>
+      <w:pPr>
+        <w:ind w:left="5760" w:hanging="360"/>
+      </w:pPr>
+    </w:lvl>
+    <w:lvl w:ilvl="8" w:tplc="0C0A001B" w:tentative="1">
+      <w:start w:val="1"/>
+      <w:numFmt w:val="lowerRoman"/>
+      <w:lvlText w:val="%9."/>
+      <w:lvlJc w:val="right"/>
+      <w:pPr>
+        <w:ind w:left="6480" w:hanging="180"/>
+      </w:pPr>
+    </w:lvl>
+  </w:abstractNum>
+  <w:num w:numId="1">
+    <w:abstractNumId w:val="0"/>
+  </w:num>
+</w:numbering>
 </file>
 
 <file path=word/styles.xml><?xml version="1.0" encoding="utf-8"?>
@@ -1547,6 +4405,17 @@
     <w:semiHidden/>
     <w:unhideWhenUsed/>
   </w:style>
+  <w:style w:type="paragraph" w:styleId="Prrafodelista">
+    <w:name w:val="List Paragraph"/>
+    <w:basedOn w:val="Normal"/>
+    <w:uiPriority w:val="34"/>
+    <w:qFormat/>
+    <w:rsid w:val="00DF5096"/>
+    <w:pPr>
+      <w:ind w:left="720"/>
+      <w:contextualSpacing/>
+    </w:pPr>
+  </w:style>
 </w:styles>
 </file>
 

</xml_diff>